<commit_message>
Funciona todo, solo falta un poco de detalle
Funciona todo, pero a la hora de usar una matriz muchas veces, esta se guarda, y nunca vuelve a estar como al principio
</commit_message>
<xml_diff>
--- a/Ensayo_Proyecto2[IPC2].docx
+++ b/Ensayo_Proyecto2[IPC2].docx
@@ -137,7 +137,25 @@
                 <w:sz w:val="24"/>
                 <w:szCs w:val="24"/>
               </w:rPr>
-              <w:t>PROYECTO 1 [IPC2]</w:t>
+              <w:t xml:space="preserve">PROYECTO </w:t>
+            </w:r>
+            <w:r>
+              <w:rPr>
+                <w:rFonts w:ascii="Arial" w:eastAsia="Arial" w:hAnsi="Arial" w:cs="Arial"/>
+                <w:b/>
+                <w:sz w:val="24"/>
+                <w:szCs w:val="24"/>
+              </w:rPr>
+              <w:t>2</w:t>
+            </w:r>
+            <w:r>
+              <w:rPr>
+                <w:rFonts w:ascii="Arial" w:eastAsia="Arial" w:hAnsi="Arial" w:cs="Arial"/>
+                <w:b/>
+                <w:sz w:val="24"/>
+                <w:szCs w:val="24"/>
+              </w:rPr>
+              <w:t xml:space="preserve"> [IPC2]</w:t>
             </w:r>
           </w:p>
           <w:p>
@@ -272,12 +290,16 @@
     <w:p>
       <w:pPr>
         <w:ind w:left="0" w:firstLine="142"/>
-      </w:pPr>
-      <w:r>
         <w:rPr>
           <w:rFonts w:ascii="Arial" w:eastAsia="Arial" w:hAnsi="Arial" w:cs="Arial"/>
           <w:b/>
         </w:rPr>
+      </w:pPr>
+      <w:r>
+        <w:rPr>
+          <w:rFonts w:ascii="Arial" w:eastAsia="Arial" w:hAnsi="Arial" w:cs="Arial"/>
+          <w:b/>
+        </w:rPr>
         <w:t>Resumen</w:t>
       </w:r>
     </w:p>
@@ -319,23 +341,23 @@
           <w:sz w:val="24"/>
           <w:szCs w:val="24"/>
         </w:rPr>
-        <w:t>Cada vez el envío de información se debe de hacer más eficiente, ya sea física o digitalmente,</w:t>
-      </w:r>
-      <w:r>
-        <w:rPr>
-          <w:rFonts w:ascii="Times New Roman" w:eastAsia="Times New Roman" w:hAnsi="Times New Roman" w:cs="Times New Roman"/>
-          <w:sz w:val="24"/>
-          <w:szCs w:val="24"/>
-        </w:rPr>
-        <w:t xml:space="preserve"> y en el ámbito digital, esto se resume a que el tiempo de envío o de asimilación de datos recibidos puede ser muy lento</w:t>
-      </w:r>
-      <w:r>
-        <w:rPr>
-          <w:rFonts w:ascii="Times New Roman" w:eastAsia="Times New Roman" w:hAnsi="Times New Roman" w:cs="Times New Roman"/>
-          <w:sz w:val="24"/>
-          <w:szCs w:val="24"/>
-        </w:rPr>
-        <w:t>, llegando a gastar bastante tiempo y recursos de memoria.</w:t>
+        <w:t>El almacena</w:t>
+      </w:r>
+      <w:r>
+        <w:rPr>
+          <w:rFonts w:ascii="Times New Roman" w:eastAsia="Times New Roman" w:hAnsi="Times New Roman" w:cs="Times New Roman"/>
+          <w:sz w:val="24"/>
+          <w:szCs w:val="24"/>
+        </w:rPr>
+        <w:t>r</w:t>
+      </w:r>
+      <w:r>
+        <w:rPr>
+          <w:rFonts w:ascii="Times New Roman" w:eastAsia="Times New Roman" w:hAnsi="Times New Roman" w:cs="Times New Roman"/>
+          <w:sz w:val="24"/>
+          <w:szCs w:val="24"/>
+        </w:rPr>
+        <w:t xml:space="preserve"> objetos ha sido utilizado desde tiempos inmemorables, y desde entonces se ha tratado de mantener bien cuidada y protegida, para que la integridad de ningún objeto se vea perjudicada, parcial o totalmente; pero sobre todo el almacenamiento y ordenamiento de esta es la que provoca un gran problema, debido a que en ciertas ocasiones que se necesita encontrar algo, cuesta trabajo obtenerlo, o manipularlo para la comodidad del usuario.</w:t>
       </w:r>
       <w:r>
         <w:rPr>
@@ -344,6 +366,56 @@
           <w:szCs w:val="24"/>
         </w:rPr>
         <w:t xml:space="preserve"> </w:t>
+      </w:r>
+      <w:r>
+        <w:rPr>
+          <w:rFonts w:ascii="Times New Roman" w:eastAsia="Times New Roman" w:hAnsi="Times New Roman" w:cs="Times New Roman"/>
+          <w:sz w:val="24"/>
+          <w:szCs w:val="24"/>
+        </w:rPr>
+        <w:t xml:space="preserve">Ahora hablando del ámbito tecnológico, </w:t>
+      </w:r>
+      <w:r>
+        <w:rPr>
+          <w:rFonts w:ascii="Times New Roman" w:eastAsia="Times New Roman" w:hAnsi="Times New Roman" w:cs="Times New Roman"/>
+          <w:sz w:val="24"/>
+          <w:szCs w:val="24"/>
+        </w:rPr>
+        <w:t>se implementan maneras de poder manipularlas de una manera parecida a como percibimos los datos en la vida, normalmente como tablas, o matrices</w:t>
+      </w:r>
+      <w:r>
+        <w:rPr>
+          <w:rFonts w:ascii="Times New Roman" w:eastAsia="Times New Roman" w:hAnsi="Times New Roman" w:cs="Times New Roman"/>
+          <w:sz w:val="24"/>
+          <w:szCs w:val="24"/>
+        </w:rPr>
+        <w:t xml:space="preserve"> ortogonales</w:t>
+      </w:r>
+      <w:r>
+        <w:rPr>
+          <w:rFonts w:ascii="Times New Roman" w:eastAsia="Times New Roman" w:hAnsi="Times New Roman" w:cs="Times New Roman"/>
+          <w:sz w:val="24"/>
+          <w:szCs w:val="24"/>
+        </w:rPr>
+        <w:t xml:space="preserve">, y es de las matrices de las que hablaremos, el </w:t>
+      </w:r>
+      <w:proofErr w:type="spellStart"/>
+      <w:r>
+        <w:rPr>
+          <w:rFonts w:ascii="Times New Roman" w:eastAsia="Times New Roman" w:hAnsi="Times New Roman" w:cs="Times New Roman"/>
+          <w:sz w:val="24"/>
+          <w:szCs w:val="24"/>
+        </w:rPr>
+        <w:t>como</w:t>
+      </w:r>
+      <w:proofErr w:type="spellEnd"/>
+      <w:r>
+        <w:rPr>
+          <w:rFonts w:ascii="Times New Roman" w:eastAsia="Times New Roman" w:hAnsi="Times New Roman" w:cs="Times New Roman"/>
+          <w:sz w:val="24"/>
+          <w:szCs w:val="24"/>
+        </w:rPr>
+        <w:t xml:space="preserve"> utilizar cada dato, metiéndolo todo en una matriz, logrará una mejor manipulación debido a que se conecta con una mayor cantidad de datos, y sin la necesidad de recorrer cada fila, sino que entre los propios datos de arriba abajo y derecha izquierda.</w:t>
       </w:r>
     </w:p>
     <w:p>
@@ -362,125 +434,23 @@
           <w:sz w:val="24"/>
           <w:szCs w:val="24"/>
         </w:rPr>
-        <w:t xml:space="preserve">Se desea </w:t>
-      </w:r>
-      <w:r>
-        <w:rPr>
-          <w:rFonts w:ascii="Times New Roman" w:eastAsia="Times New Roman" w:hAnsi="Times New Roman" w:cs="Times New Roman"/>
-          <w:sz w:val="24"/>
-          <w:szCs w:val="24"/>
-        </w:rPr>
-        <w:t>enviar objetos</w:t>
-      </w:r>
-      <w:r>
-        <w:rPr>
-          <w:rFonts w:ascii="Times New Roman" w:eastAsia="Times New Roman" w:hAnsi="Times New Roman" w:cs="Times New Roman"/>
-          <w:sz w:val="24"/>
-          <w:szCs w:val="24"/>
-        </w:rPr>
-        <w:t>, con información,</w:t>
-      </w:r>
-      <w:r>
-        <w:rPr>
-          <w:rFonts w:ascii="Times New Roman" w:eastAsia="Times New Roman" w:hAnsi="Times New Roman" w:cs="Times New Roman"/>
-          <w:sz w:val="24"/>
-          <w:szCs w:val="24"/>
-        </w:rPr>
-        <w:t xml:space="preserve"> hacia una base de </w:t>
-      </w:r>
-      <w:r>
-        <w:rPr>
-          <w:rFonts w:ascii="Times New Roman" w:eastAsia="Times New Roman" w:hAnsi="Times New Roman" w:cs="Times New Roman"/>
-          <w:sz w:val="24"/>
-          <w:szCs w:val="24"/>
-        </w:rPr>
-        <w:t>datos, dentro</w:t>
-      </w:r>
-      <w:r>
-        <w:rPr>
-          <w:rFonts w:ascii="Times New Roman" w:eastAsia="Times New Roman" w:hAnsi="Times New Roman" w:cs="Times New Roman"/>
-          <w:sz w:val="24"/>
-          <w:szCs w:val="24"/>
-        </w:rPr>
-        <w:t xml:space="preserve"> de</w:t>
-      </w:r>
-      <w:r>
-        <w:rPr>
-          <w:rFonts w:ascii="Times New Roman" w:eastAsia="Times New Roman" w:hAnsi="Times New Roman" w:cs="Times New Roman"/>
-          <w:sz w:val="24"/>
-          <w:szCs w:val="24"/>
-        </w:rPr>
-        <w:t xml:space="preserve"> sitios distintos</w:t>
-      </w:r>
-      <w:r>
-        <w:rPr>
-          <w:rFonts w:ascii="Times New Roman" w:eastAsia="Times New Roman" w:hAnsi="Times New Roman" w:cs="Times New Roman"/>
-          <w:sz w:val="24"/>
-          <w:szCs w:val="24"/>
-        </w:rPr>
-        <w:t xml:space="preserve">, </w:t>
-      </w:r>
-      <w:r>
-        <w:rPr>
-          <w:rFonts w:ascii="Times New Roman" w:eastAsia="Times New Roman" w:hAnsi="Times New Roman" w:cs="Times New Roman"/>
-          <w:sz w:val="24"/>
-          <w:szCs w:val="24"/>
-        </w:rPr>
-        <w:t>y localizarlas dentro de las mismas, para realizar consultas, y pudiendo obtener una respuesta rápida y eficiente.</w:t>
-      </w:r>
-      <w:r>
-        <w:rPr>
-          <w:rFonts w:ascii="Times New Roman" w:eastAsia="Times New Roman" w:hAnsi="Times New Roman" w:cs="Times New Roman"/>
-          <w:sz w:val="24"/>
-          <w:szCs w:val="24"/>
-        </w:rPr>
-        <w:t xml:space="preserve"> </w:t>
-      </w:r>
-    </w:p>
-    <w:p>
-      <w:pPr>
-        <w:ind w:left="175" w:firstLine="0"/>
-        <w:jc w:val="both"/>
-        <w:rPr>
-          <w:rFonts w:ascii="Times New Roman" w:eastAsia="Times New Roman" w:hAnsi="Times New Roman" w:cs="Times New Roman"/>
-          <w:sz w:val="24"/>
-          <w:szCs w:val="24"/>
-        </w:rPr>
-      </w:pPr>
-      <w:r>
-        <w:rPr>
-          <w:rFonts w:ascii="Times New Roman" w:eastAsia="Times New Roman" w:hAnsi="Times New Roman" w:cs="Times New Roman"/>
-          <w:sz w:val="24"/>
-          <w:szCs w:val="24"/>
-        </w:rPr>
-        <w:t xml:space="preserve">Para que lo anterior sea posible, la programación que se realizó fue la de el recibimiento de las matrices, y realizando modificaciones a la misma, creando tuplas de acceso, para que desde ahí se cree la matriz clave que servirá de acceso al sitio a acceder. </w:t>
-      </w:r>
-    </w:p>
-    <w:p>
-      <w:pPr>
-        <w:ind w:left="175" w:hanging="33"/>
-        <w:jc w:val="both"/>
-        <w:rPr>
-          <w:rFonts w:ascii="Times New Roman" w:eastAsia="Times New Roman" w:hAnsi="Times New Roman" w:cs="Times New Roman"/>
-          <w:sz w:val="24"/>
-          <w:szCs w:val="24"/>
-        </w:rPr>
-      </w:pPr>
-      <w:r>
-        <w:rPr>
-          <w:rFonts w:ascii="Times New Roman" w:eastAsia="Times New Roman" w:hAnsi="Times New Roman" w:cs="Times New Roman"/>
-          <w:sz w:val="24"/>
-          <w:szCs w:val="24"/>
-        </w:rPr>
-        <w:t>Realizando esto, los datos enviados pudieron llegar a su destino, y regresar, con la información solicitada en menor tiempo que de otras maneras convencionales</w:t>
-      </w:r>
-      <w:r>
-        <w:rPr>
-          <w:rFonts w:ascii="Times New Roman" w:eastAsia="Times New Roman" w:hAnsi="Times New Roman" w:cs="Times New Roman"/>
-          <w:sz w:val="24"/>
-          <w:szCs w:val="24"/>
-        </w:rPr>
-        <w:t>, y sin la necesidad de utilizar una gran cantidad de procesamiento.</w:t>
+        <w:t xml:space="preserve">Para que lo anterior sea posible, la programación que se utilizó fue la del recibimiento de matrices, utilizando espacio por </w:t>
+      </w:r>
+      <w:r>
+        <w:rPr>
+          <w:rFonts w:ascii="Times New Roman" w:eastAsia="Times New Roman" w:hAnsi="Times New Roman" w:cs="Times New Roman"/>
+          <w:sz w:val="24"/>
+          <w:szCs w:val="24"/>
+        </w:rPr>
+        <w:t>píxel</w:t>
+      </w:r>
+      <w:r>
+        <w:rPr>
+          <w:rFonts w:ascii="Times New Roman" w:eastAsia="Times New Roman" w:hAnsi="Times New Roman" w:cs="Times New Roman"/>
+          <w:sz w:val="24"/>
+          <w:szCs w:val="24"/>
+        </w:rPr>
+        <w:t>.</w:t>
       </w:r>
     </w:p>
     <w:p>
@@ -520,7 +490,7 @@
           <w:b/>
           <w:i/>
         </w:rPr>
-        <w:t>Base de Datos</w:t>
+        <w:t>Datos</w:t>
       </w:r>
     </w:p>
     <w:p>
@@ -564,50 +534,26 @@
           <w:b/>
           <w:i/>
         </w:rPr>
-        <w:t>Tuplas</w:t>
-      </w:r>
-    </w:p>
-    <w:p>
-      <w:pPr>
-        <w:pStyle w:val="Prrafodelista"/>
-        <w:numPr>
-          <w:ilvl w:val="0"/>
-          <w:numId w:val="4"/>
-        </w:numPr>
-        <w:rPr>
-          <w:rFonts w:ascii="Arial" w:eastAsia="Arial" w:hAnsi="Arial" w:cs="Arial"/>
-          <w:b/>
-          <w:i/>
-        </w:rPr>
-      </w:pPr>
-      <w:r>
-        <w:rPr>
-          <w:rFonts w:ascii="Arial" w:eastAsia="Arial" w:hAnsi="Arial" w:cs="Arial"/>
-          <w:b/>
-          <w:i/>
-        </w:rPr>
-        <w:t>Procesamiento</w:t>
+        <w:t>Píxel</w:t>
       </w:r>
     </w:p>
     <w:p>
       <w:pPr>
         <w:ind w:hanging="176"/>
+        <w:rPr>
+          <w:iCs/>
+          <w:lang w:val="en-US"/>
+        </w:rPr>
+      </w:pPr>
+      <w:r>
         <w:rPr>
           <w:rFonts w:ascii="Arial" w:eastAsia="Arial" w:hAnsi="Arial" w:cs="Arial"/>
           <w:b/>
           <w:iCs/>
           <w:lang w:val="en-US"/>
         </w:rPr>
-      </w:pPr>
-    </w:p>
-    <w:p>
-      <w:pPr>
-        <w:ind w:hanging="176"/>
-        <w:rPr>
-          <w:iCs/>
-          <w:lang w:val="en-US"/>
-        </w:rPr>
-      </w:pPr>
+        <w:t>A</w:t>
+      </w:r>
       <w:r>
         <w:rPr>
           <w:rFonts w:ascii="Arial" w:eastAsia="Arial" w:hAnsi="Arial" w:cs="Arial"/>
@@ -615,35 +561,125 @@
           <w:iCs/>
           <w:lang w:val="en-US"/>
         </w:rPr>
-        <w:t>A</w:t>
-      </w:r>
-      <w:r>
-        <w:rPr>
-          <w:rFonts w:ascii="Arial" w:eastAsia="Arial" w:hAnsi="Arial" w:cs="Arial"/>
-          <w:b/>
-          <w:iCs/>
+        <w:t>bstract</w:t>
+      </w:r>
+    </w:p>
+    <w:p>
+      <w:pPr>
+        <w:ind w:left="0" w:firstLine="0"/>
+        <w:jc w:val="both"/>
+        <w:rPr>
           <w:lang w:val="en-US"/>
         </w:rPr>
-        <w:t>bstract</w:t>
-      </w:r>
+      </w:pPr>
     </w:p>
     <w:p>
       <w:pPr>
         <w:ind w:left="0" w:firstLine="0"/>
         <w:jc w:val="both"/>
         <w:rPr>
+          <w:rFonts w:ascii="Times New Roman" w:hAnsi="Times New Roman" w:cs="Times New Roman"/>
+          <w:sz w:val="24"/>
+          <w:szCs w:val="24"/>
           <w:lang w:val="en-US"/>
         </w:rPr>
       </w:pPr>
+      <w:r>
+        <w:rPr>
+          <w:rFonts w:ascii="Times New Roman" w:hAnsi="Times New Roman" w:cs="Times New Roman"/>
+          <w:sz w:val="24"/>
+          <w:szCs w:val="24"/>
+          <w:lang w:val="en-US"/>
+        </w:rPr>
+        <w:t xml:space="preserve">The object storage </w:t>
+      </w:r>
+      <w:r>
+        <w:rPr>
+          <w:rFonts w:ascii="Times New Roman" w:hAnsi="Times New Roman" w:cs="Times New Roman"/>
+          <w:sz w:val="24"/>
+          <w:szCs w:val="24"/>
+          <w:lang w:val="en-US"/>
+        </w:rPr>
+        <w:t>has</w:t>
+      </w:r>
+      <w:r>
+        <w:rPr>
+          <w:rFonts w:ascii="Times New Roman" w:hAnsi="Times New Roman" w:cs="Times New Roman"/>
+          <w:sz w:val="24"/>
+          <w:szCs w:val="24"/>
+          <w:lang w:val="en-US"/>
+        </w:rPr>
+        <w:t xml:space="preserve"> been </w:t>
+      </w:r>
+      <w:r>
+        <w:rPr>
+          <w:rFonts w:ascii="Times New Roman" w:hAnsi="Times New Roman" w:cs="Times New Roman"/>
+          <w:sz w:val="24"/>
+          <w:szCs w:val="24"/>
+          <w:lang w:val="en-US"/>
+        </w:rPr>
+        <w:t>used since immemorial times, and since then</w:t>
+      </w:r>
+      <w:r>
+        <w:rPr>
+          <w:rFonts w:ascii="Times New Roman" w:hAnsi="Times New Roman" w:cs="Times New Roman"/>
+          <w:sz w:val="24"/>
+          <w:szCs w:val="24"/>
+          <w:lang w:val="en-US"/>
+        </w:rPr>
+        <w:t xml:space="preserve"> we have tried to keep well conserved and protected, so the integrity of any object could be in harmed or danger, partial or totally, but overall, the storage and ordering causes a big problem, due to sometimes that the data needs to be found or needs some kind of data, it takes too much time and work to obtain it or manage it for the comfort of the user or </w:t>
+      </w:r>
+      <w:r>
+        <w:rPr>
+          <w:rFonts w:ascii="Times New Roman" w:hAnsi="Times New Roman" w:cs="Times New Roman"/>
+          <w:sz w:val="24"/>
+          <w:szCs w:val="24"/>
+          <w:lang w:val="en-US"/>
+        </w:rPr>
+        <w:t>manager. Now</w:t>
+      </w:r>
+      <w:r>
+        <w:rPr>
+          <w:rFonts w:ascii="Times New Roman" w:hAnsi="Times New Roman" w:cs="Times New Roman"/>
+          <w:sz w:val="24"/>
+          <w:szCs w:val="24"/>
+          <w:lang w:val="en-US"/>
+        </w:rPr>
+        <w:t xml:space="preserve">, talking in the technologic media, there are many ways of handle in a way that, like a human, we can see, manage or perceive , like tables, or </w:t>
+      </w:r>
+      <w:r>
+        <w:rPr>
+          <w:rFonts w:ascii="Times New Roman" w:hAnsi="Times New Roman" w:cs="Times New Roman"/>
+          <w:sz w:val="24"/>
+          <w:szCs w:val="24"/>
+          <w:lang w:val="en-US"/>
+        </w:rPr>
+        <w:t xml:space="preserve">orthogonal </w:t>
+      </w:r>
+      <w:r>
+        <w:rPr>
+          <w:rFonts w:ascii="Times New Roman" w:hAnsi="Times New Roman" w:cs="Times New Roman"/>
+          <w:sz w:val="24"/>
+          <w:szCs w:val="24"/>
+          <w:lang w:val="en-US"/>
+        </w:rPr>
+        <w:t>matrixes, and we are here for matrixes, on how to use them for each data, inserting everything in a matrix, could reach a better manage due that every data its and keep connected</w:t>
+      </w:r>
+      <w:r>
+        <w:rPr>
+          <w:rFonts w:ascii="Times New Roman" w:hAnsi="Times New Roman" w:cs="Times New Roman"/>
+          <w:sz w:val="24"/>
+          <w:szCs w:val="24"/>
+          <w:lang w:val="en-US"/>
+        </w:rPr>
+        <w:t xml:space="preserve"> to a greater amount of data, without the necessity of been traveling across every single list to found the necessary information, but rather moving between the data itself from top to bottom, and right to left.</w:t>
+      </w:r>
     </w:p>
     <w:p>
       <w:pPr>
         <w:ind w:left="0" w:firstLine="0"/>
         <w:jc w:val="both"/>
         <w:rPr>
-          <w:rFonts w:ascii="Times New Roman" w:hAnsi="Times New Roman" w:cs="Times New Roman"/>
-          <w:sz w:val="24"/>
-          <w:szCs w:val="24"/>
           <w:lang w:val="en-US"/>
         </w:rPr>
       </w:pPr>
@@ -654,125 +690,8 @@
           <w:szCs w:val="24"/>
           <w:lang w:val="en-US"/>
         </w:rPr>
-        <w:t xml:space="preserve">Day by </w:t>
-      </w:r>
-      <w:r>
-        <w:rPr>
-          <w:rFonts w:ascii="Times New Roman" w:hAnsi="Times New Roman" w:cs="Times New Roman"/>
-          <w:sz w:val="24"/>
-          <w:szCs w:val="24"/>
-          <w:lang w:val="en-US"/>
-        </w:rPr>
-        <w:t>d</w:t>
-      </w:r>
-      <w:r>
-        <w:rPr>
-          <w:rFonts w:ascii="Times New Roman" w:hAnsi="Times New Roman" w:cs="Times New Roman"/>
-          <w:sz w:val="24"/>
-          <w:szCs w:val="24"/>
-          <w:lang w:val="en-US"/>
-        </w:rPr>
-        <w:t>ay</w:t>
-      </w:r>
-      <w:r>
-        <w:rPr>
-          <w:rFonts w:ascii="Times New Roman" w:hAnsi="Times New Roman" w:cs="Times New Roman"/>
-          <w:sz w:val="24"/>
-          <w:szCs w:val="24"/>
-          <w:lang w:val="en-US"/>
-        </w:rPr>
-        <w:t xml:space="preserve"> sending information should be more efficient, whether physically or digitally; and in the case of the digitally, this is summarized on the time that the data is send or well, the assimilation of data received could be very slow, </w:t>
-      </w:r>
-      <w:r>
-        <w:rPr>
-          <w:rFonts w:ascii="Times New Roman" w:hAnsi="Times New Roman" w:cs="Times New Roman"/>
-          <w:sz w:val="24"/>
-          <w:szCs w:val="24"/>
-          <w:lang w:val="en-US"/>
-        </w:rPr>
-        <w:t>wasting a lot of time and memory resources.</w:t>
-      </w:r>
-    </w:p>
-    <w:p>
-      <w:pPr>
-        <w:ind w:left="0" w:firstLine="0"/>
-        <w:jc w:val="both"/>
-        <w:rPr>
-          <w:rFonts w:ascii="Times New Roman" w:hAnsi="Times New Roman" w:cs="Times New Roman"/>
-          <w:sz w:val="24"/>
-          <w:szCs w:val="24"/>
-          <w:lang w:val="en-US"/>
-        </w:rPr>
-      </w:pPr>
-      <w:r>
-        <w:rPr>
-          <w:rFonts w:ascii="Times New Roman" w:hAnsi="Times New Roman" w:cs="Times New Roman"/>
-          <w:sz w:val="24"/>
-          <w:szCs w:val="24"/>
-          <w:lang w:val="en-US"/>
-        </w:rPr>
-        <w:t>It needs to send objects, with data, to a database inside of many different sites, and locate them to do queries, and being able to get a quick and efficient response.</w:t>
-      </w:r>
-    </w:p>
-    <w:p>
-      <w:pPr>
-        <w:ind w:left="0" w:firstLine="0"/>
-        <w:jc w:val="both"/>
-        <w:rPr>
-          <w:rFonts w:ascii="Times New Roman" w:hAnsi="Times New Roman" w:cs="Times New Roman"/>
-          <w:sz w:val="24"/>
-          <w:szCs w:val="24"/>
-          <w:lang w:val="en-US"/>
-        </w:rPr>
-      </w:pPr>
-      <w:r>
-        <w:rPr>
-          <w:rFonts w:ascii="Times New Roman" w:hAnsi="Times New Roman" w:cs="Times New Roman"/>
-          <w:sz w:val="24"/>
-          <w:szCs w:val="24"/>
-          <w:lang w:val="en-US"/>
-        </w:rPr>
-        <w:t xml:space="preserve">To do the above possible, </w:t>
-      </w:r>
-      <w:r>
-        <w:rPr>
-          <w:rFonts w:ascii="Times New Roman" w:hAnsi="Times New Roman" w:cs="Times New Roman"/>
-          <w:sz w:val="24"/>
-          <w:szCs w:val="24"/>
-          <w:lang w:val="en-US"/>
-        </w:rPr>
-        <w:t>the programming carried out was the reception of the matrixes, and doing them some modifications, and so creating the access tuple, so from there the matrix password would be created which will be the access point to the site that we want to access.</w:t>
-      </w:r>
-    </w:p>
-    <w:p>
-      <w:pPr>
-        <w:ind w:left="0" w:firstLine="0"/>
-        <w:jc w:val="both"/>
-        <w:rPr>
-          <w:rFonts w:ascii="Times New Roman" w:hAnsi="Times New Roman" w:cs="Times New Roman"/>
-          <w:sz w:val="24"/>
-          <w:szCs w:val="24"/>
-          <w:lang w:val="en-US"/>
-        </w:rPr>
-      </w:pPr>
-      <w:r>
-        <w:rPr>
-          <w:rFonts w:ascii="Times New Roman" w:hAnsi="Times New Roman" w:cs="Times New Roman"/>
-          <w:sz w:val="24"/>
-          <w:szCs w:val="24"/>
-          <w:lang w:val="en-US"/>
-        </w:rPr>
-        <w:t>Doing this, the data sent reached its destination and returning, with the requested information in minor time that any other conventional way, and without the necessity of using a massive amount of process.</w:t>
-      </w:r>
-    </w:p>
-    <w:p>
-      <w:pPr>
-        <w:ind w:left="0" w:firstLine="0"/>
-        <w:jc w:val="both"/>
-        <w:rPr>
-          <w:lang w:val="en-US"/>
-        </w:rPr>
-      </w:pPr>
+        <w:t>For this to be possible, the programming used was the reception of matrixes, using space per pixel.</w:t>
+      </w:r>
     </w:p>
     <w:p>
       <w:pPr>
@@ -842,7 +761,18 @@
           <w:iCs/>
           <w:lang w:val="en-US"/>
         </w:rPr>
-        <w:t>Database</w:t>
+        <w:t>Dat</w:t>
+      </w:r>
+      <w:r>
+        <w:rPr>
+          <w:rFonts w:ascii="Arial" w:hAnsi="Arial" w:cs="Arial"/>
+          <w:b/>
+          <w:bCs/>
+          <w:i/>
+          <w:iCs/>
+          <w:lang w:val="en-US"/>
+        </w:rPr>
+        <w:t>a</w:t>
       </w:r>
     </w:p>
     <w:p>
@@ -872,6 +802,28 @@
           <w:iCs/>
           <w:lang w:val="en-US"/>
         </w:rPr>
+        <w:t>Orthogonal</w:t>
+      </w:r>
+      <w:r>
+        <w:rPr>
+          <w:rFonts w:ascii="Arial" w:hAnsi="Arial" w:cs="Arial"/>
+          <w:b/>
+          <w:bCs/>
+          <w:i/>
+          <w:iCs/>
+          <w:lang w:val="en-US"/>
+        </w:rPr>
+        <w:t xml:space="preserve"> </w:t>
+      </w:r>
+      <w:r>
+        <w:rPr>
+          <w:rFonts w:ascii="Arial" w:hAnsi="Arial" w:cs="Arial"/>
+          <w:b/>
+          <w:bCs/>
+          <w:i/>
+          <w:iCs/>
+          <w:lang w:val="en-US"/>
+        </w:rPr>
         <w:t>Matrix</w:t>
       </w:r>
     </w:p>
@@ -902,37 +854,7 @@
           <w:iCs/>
           <w:lang w:val="en-US"/>
         </w:rPr>
-        <w:t>Tuples</w:t>
-      </w:r>
-    </w:p>
-    <w:p>
-      <w:pPr>
-        <w:pStyle w:val="Prrafodelista"/>
-        <w:numPr>
-          <w:ilvl w:val="0"/>
-          <w:numId w:val="5"/>
-        </w:numPr>
-        <w:spacing w:after="90" w:line="288" w:lineRule="auto"/>
-        <w:jc w:val="both"/>
-        <w:rPr>
-          <w:rFonts w:ascii="Arial" w:hAnsi="Arial" w:cs="Arial"/>
-          <w:b/>
-          <w:bCs/>
-          <w:i/>
-          <w:iCs/>
-          <w:lang w:val="en-US"/>
-        </w:rPr>
-      </w:pPr>
-      <w:r>
-        <w:rPr>
-          <w:rFonts w:ascii="Arial" w:hAnsi="Arial" w:cs="Arial"/>
-          <w:b/>
-          <w:bCs/>
-          <w:i/>
-          <w:iCs/>
-          <w:lang w:val="en-US"/>
-        </w:rPr>
-        <w:t>Process</w:t>
+        <w:t>Pixel</w:t>
       </w:r>
     </w:p>
     <w:p>
@@ -1171,23 +1093,7 @@
           <w:sz w:val="24"/>
           <w:szCs w:val="24"/>
         </w:rPr>
-        <w:t xml:space="preserve">Se ha tenido que solucionar una manera en la que los datos puedan llegar de un modo en el que lleguen a su destino de una manera </w:t>
-      </w:r>
-      <w:r>
-        <w:rPr>
-          <w:rFonts w:ascii="Times New Roman" w:hAnsi="Times New Roman" w:cs="Times New Roman"/>
-          <w:sz w:val="24"/>
-          <w:szCs w:val="24"/>
-        </w:rPr>
-        <w:t>en que no se tenga que leer todo el enunciado para buscar un resultado, sino que se le utilizan puertas de acceso, que en este caso serán las matrices clave</w:t>
-      </w:r>
-      <w:r>
-        <w:rPr>
-          <w:rFonts w:ascii="Times New Roman" w:hAnsi="Times New Roman" w:cs="Times New Roman"/>
-          <w:sz w:val="24"/>
-          <w:szCs w:val="24"/>
-        </w:rPr>
-        <w:t>.</w:t>
+        <w:t>Se ha tenido que solucionar una manera en la que los datos puedan llegar de un modo en el que lleguen a su destino de una manera en que no se tengan que leer todos los datos para llegar a una respuesta, sino que, gracias al uso de matrices, se podrá recorrer todo de una manera más cómoda y rápida para el manejo de los datos.</w:t>
       </w:r>
     </w:p>
     <w:p>
@@ -1882,25 +1788,30 @@
           <w:sz w:val="24"/>
           <w:szCs w:val="24"/>
         </w:rPr>
-        <w:t>El problema que nos trajo a este ensayo</w:t>
-      </w:r>
-      <w:r>
-        <w:rPr>
-          <w:rFonts w:ascii="Times New Roman" w:eastAsia="Times New Roman" w:hAnsi="Times New Roman" w:cs="Times New Roman"/>
-          <w:sz w:val="24"/>
-          <w:szCs w:val="24"/>
-        </w:rPr>
-        <w:t>, en el cual tuvimos que explicar ciertas para que se pudiera asimilar de una manera más sencilla,</w:t>
-      </w:r>
-      <w:r>
-        <w:rPr>
-          <w:rFonts w:ascii="Times New Roman" w:eastAsia="Times New Roman" w:hAnsi="Times New Roman" w:cs="Times New Roman"/>
-          <w:sz w:val="24"/>
-          <w:szCs w:val="24"/>
-        </w:rPr>
-        <w:t xml:space="preserve"> en este caso fue el siguiente:”</w:t>
-      </w:r>
-      <w:r>
+        <w:t>El problema que nos trajo a este ensayo, en el cual tuvimos que explicar ciertos temas para que se pudiera entender</w:t>
+      </w:r>
+      <w:r>
+        <w:rPr>
+          <w:rFonts w:ascii="Times New Roman" w:eastAsia="Times New Roman" w:hAnsi="Times New Roman" w:cs="Times New Roman"/>
+          <w:sz w:val="24"/>
+          <w:szCs w:val="24"/>
+        </w:rPr>
+        <w:t xml:space="preserve"> mejor los temas que se quieren solucionar, en este caso fue el siguiente: “</w:t>
+      </w:r>
+      <w:r>
+        <w:rPr>
+          <w:rFonts w:ascii="Times New Roman" w:eastAsia="Times New Roman" w:hAnsi="Times New Roman" w:cs="Times New Roman"/>
+          <w:sz w:val="24"/>
+          <w:szCs w:val="24"/>
+        </w:rPr>
+        <w:t>La aplicación consiste en una forma de representar imágenes utilizando listas ortogonales y</w:t>
+      </w:r>
+      <w:r>
+        <w:rPr>
+          <w:rFonts w:ascii="Times New Roman" w:eastAsia="Times New Roman" w:hAnsi="Times New Roman" w:cs="Times New Roman"/>
+          <w:sz w:val="24"/>
+          <w:szCs w:val="24"/>
+        </w:rPr>
         <w:t xml:space="preserve"> </w:t>
       </w:r>
       <w:r>
@@ -1909,15 +1820,63 @@
           <w:sz w:val="24"/>
           <w:szCs w:val="24"/>
         </w:rPr>
-        <w:t>Este problema consiste en alojar objetos de bases de datos en sitios distribuidos, de manera que el costo total de la transmisión de datos para el procesamiento de todas las aplicaciones sea minimizado. Un objeto de base de datos es una entidad de una base de datos, esta entidad puede ser un atributo, un set de tuplas, una relación o un archivo. Los objetos de base de datos son unidades independientes que deben ser alojadas en los sitios de una red.</w:t>
-      </w:r>
-      <w:r>
-        <w:rPr>
-          <w:rFonts w:ascii="Times New Roman" w:eastAsia="Times New Roman" w:hAnsi="Times New Roman" w:cs="Times New Roman"/>
-          <w:sz w:val="24"/>
-          <w:szCs w:val="24"/>
-        </w:rPr>
-        <w:t>”</w:t>
+        <w:t>permitir realizar operaciones sobre estas imágenes.</w:t>
+      </w:r>
+      <w:r>
+        <w:rPr>
+          <w:rFonts w:ascii="Times New Roman" w:eastAsia="Times New Roman" w:hAnsi="Times New Roman" w:cs="Times New Roman"/>
+          <w:sz w:val="24"/>
+          <w:szCs w:val="24"/>
+        </w:rPr>
+        <w:t xml:space="preserve"> </w:t>
+      </w:r>
+      <w:r>
+        <w:rPr>
+          <w:rFonts w:ascii="Times New Roman" w:eastAsia="Times New Roman" w:hAnsi="Times New Roman" w:cs="Times New Roman"/>
+          <w:sz w:val="24"/>
+          <w:szCs w:val="24"/>
+        </w:rPr>
+        <w:t>Se requiere poder gestionar “N” imágenes en una lista simple ordenada. Estas imágenes</w:t>
+      </w:r>
+      <w:r>
+        <w:rPr>
+          <w:rFonts w:ascii="Times New Roman" w:eastAsia="Times New Roman" w:hAnsi="Times New Roman" w:cs="Times New Roman"/>
+          <w:sz w:val="24"/>
+          <w:szCs w:val="24"/>
+        </w:rPr>
+        <w:t xml:space="preserve"> </w:t>
+      </w:r>
+      <w:r>
+        <w:rPr>
+          <w:rFonts w:ascii="Times New Roman" w:eastAsia="Times New Roman" w:hAnsi="Times New Roman" w:cs="Times New Roman"/>
+          <w:sz w:val="24"/>
+          <w:szCs w:val="24"/>
+        </w:rPr>
+        <w:t>tendrán un nombre y una dimensión. La dimensión de la imagen se determina por la</w:t>
+      </w:r>
+      <w:r>
+        <w:rPr>
+          <w:rFonts w:ascii="Times New Roman" w:eastAsia="Times New Roman" w:hAnsi="Times New Roman" w:cs="Times New Roman"/>
+          <w:sz w:val="24"/>
+          <w:szCs w:val="24"/>
+        </w:rPr>
+        <w:t xml:space="preserve"> </w:t>
+      </w:r>
+      <w:r>
+        <w:rPr>
+          <w:rFonts w:ascii="Times New Roman" w:eastAsia="Times New Roman" w:hAnsi="Times New Roman" w:cs="Times New Roman"/>
+          <w:sz w:val="24"/>
+          <w:szCs w:val="24"/>
+        </w:rPr>
+        <w:t>cantidad de filas “f” y la cantidad de columnas “c” de esta imagen</w:t>
+      </w:r>
+      <w:r>
+        <w:rPr>
+          <w:rFonts w:ascii="Times New Roman" w:eastAsia="Times New Roman" w:hAnsi="Times New Roman" w:cs="Times New Roman"/>
+          <w:sz w:val="24"/>
+          <w:szCs w:val="24"/>
+        </w:rPr>
+        <w:t>.”</w:t>
       </w:r>
       <w:r>
         <w:rPr>
@@ -1934,7 +1893,7 @@
           <w:sz w:val="24"/>
           <w:szCs w:val="24"/>
         </w:rPr>
-        <w:t xml:space="preserve"> Se muestra una imagen formal del problema en la figura No.2.</w:t>
+        <w:t>. Se muestra una imagen formal del problema en la figura No.2.</w:t>
       </w:r>
     </w:p>
     <w:p>
@@ -1947,9 +1906,9 @@
           <w:noProof/>
         </w:rPr>
         <w:drawing>
-          <wp:inline distT="0" distB="0" distL="0" distR="0" wp14:anchorId="6BC92C73" wp14:editId="0571CA13">
-            <wp:extent cx="2653364" cy="1519990"/>
-            <wp:effectExtent l="0" t="0" r="0" b="4445"/>
+          <wp:inline distT="0" distB="0" distL="0" distR="0" wp14:anchorId="4F19C7AE" wp14:editId="259BBBE9">
+            <wp:extent cx="3117850" cy="1703705"/>
+            <wp:effectExtent l="0" t="0" r="6350" b="0"/>
             <wp:docPr id="1" name="Imagen 1"/>
             <wp:cNvGraphicFramePr>
               <a:graphicFrameLocks xmlns:a="http://schemas.openxmlformats.org/drawingml/2006/main" noChangeAspect="1"/>
@@ -1961,15 +1920,595 @@
                     <pic:cNvPr id="1" name=""/>
                     <pic:cNvPicPr/>
                   </pic:nvPicPr>
+                  <pic:blipFill>
+                    <a:blip r:embed="rId11"/>
+                    <a:stretch>
+                      <a:fillRect/>
+                    </a:stretch>
+                  </pic:blipFill>
+                  <pic:spPr>
+                    <a:xfrm>
+                      <a:off x="0" y="0"/>
+                      <a:ext cx="3117850" cy="1703705"/>
+                    </a:xfrm>
+                    <a:prstGeom prst="rect">
+                      <a:avLst/>
+                    </a:prstGeom>
+                  </pic:spPr>
+                </pic:pic>
+              </a:graphicData>
+            </a:graphic>
+          </wp:inline>
+        </w:drawing>
+      </w:r>
+    </w:p>
+    <w:p>
+      <w:pPr>
+        <w:spacing w:after="90" w:line="288" w:lineRule="auto"/>
+        <w:ind w:left="0" w:firstLine="0"/>
+        <w:jc w:val="center"/>
+      </w:pPr>
+      <w:r>
+        <w:rPr>
+          <w:rFonts w:ascii="Times New Roman" w:eastAsia="Times New Roman" w:hAnsi="Times New Roman" w:cs="Times New Roman"/>
+          <w:i/>
+          <w:sz w:val="20"/>
+          <w:szCs w:val="20"/>
+        </w:rPr>
+        <w:t xml:space="preserve">Figura </w:t>
+      </w:r>
+      <w:r>
+        <w:rPr>
+          <w:rFonts w:ascii="Times New Roman" w:eastAsia="Times New Roman" w:hAnsi="Times New Roman" w:cs="Times New Roman"/>
+          <w:i/>
+          <w:sz w:val="20"/>
+          <w:szCs w:val="20"/>
+        </w:rPr>
+        <w:t>2. Ordenamiento</w:t>
+      </w:r>
+      <w:r>
+        <w:rPr>
+          <w:rFonts w:ascii="Times New Roman" w:eastAsia="Times New Roman" w:hAnsi="Times New Roman" w:cs="Times New Roman"/>
+          <w:i/>
+          <w:sz w:val="20"/>
+          <w:szCs w:val="20"/>
+        </w:rPr>
+        <w:t xml:space="preserve"> de la matriz llenada con </w:t>
+      </w:r>
+      <w:r>
+        <w:rPr>
+          <w:rFonts w:ascii="Times New Roman" w:eastAsia="Times New Roman" w:hAnsi="Times New Roman" w:cs="Times New Roman"/>
+          <w:i/>
+          <w:sz w:val="20"/>
+          <w:szCs w:val="20"/>
+        </w:rPr>
+        <w:t>píxeles</w:t>
+      </w:r>
+      <w:r>
+        <w:rPr>
+          <w:rFonts w:ascii="Times New Roman" w:eastAsia="Times New Roman" w:hAnsi="Times New Roman" w:cs="Times New Roman"/>
+          <w:i/>
+          <w:sz w:val="20"/>
+          <w:szCs w:val="20"/>
+        </w:rPr>
+        <w:t>.</w:t>
+      </w:r>
+    </w:p>
+    <w:p>
+      <w:pPr>
+        <w:jc w:val="center"/>
+        <w:rPr>
+          <w:rFonts w:ascii="Times New Roman" w:eastAsia="Times New Roman" w:hAnsi="Times New Roman" w:cs="Times New Roman"/>
+          <w:sz w:val="20"/>
+          <w:szCs w:val="20"/>
+        </w:rPr>
+      </w:pPr>
+      <w:r>
+        <w:rPr>
+          <w:rFonts w:ascii="Times New Roman" w:eastAsia="Times New Roman" w:hAnsi="Times New Roman" w:cs="Times New Roman"/>
+          <w:sz w:val="20"/>
+          <w:szCs w:val="20"/>
+        </w:rPr>
+        <w:t>Fuente:</w:t>
+      </w:r>
+      <w:r>
+        <w:rPr>
+          <w:rFonts w:ascii="Times New Roman" w:eastAsia="Times New Roman" w:hAnsi="Times New Roman" w:cs="Times New Roman"/>
+          <w:sz w:val="20"/>
+          <w:szCs w:val="20"/>
+        </w:rPr>
+        <w:t xml:space="preserve"> Proyecto </w:t>
+      </w:r>
+      <w:r>
+        <w:rPr>
+          <w:rFonts w:ascii="Times New Roman" w:eastAsia="Times New Roman" w:hAnsi="Times New Roman" w:cs="Times New Roman"/>
+          <w:sz w:val="20"/>
+          <w:szCs w:val="20"/>
+        </w:rPr>
+        <w:t>2</w:t>
+      </w:r>
+      <w:r>
+        <w:rPr>
+          <w:rFonts w:ascii="Times New Roman" w:eastAsia="Times New Roman" w:hAnsi="Times New Roman" w:cs="Times New Roman"/>
+          <w:sz w:val="20"/>
+          <w:szCs w:val="20"/>
+        </w:rPr>
+        <w:t xml:space="preserve">, IPC2, </w:t>
+      </w:r>
+      <w:r>
+        <w:rPr>
+          <w:rFonts w:ascii="Times New Roman" w:eastAsia="Times New Roman" w:hAnsi="Times New Roman" w:cs="Times New Roman"/>
+          <w:sz w:val="20"/>
+          <w:szCs w:val="20"/>
+        </w:rPr>
+        <w:t>(</w:t>
+      </w:r>
+      <w:r>
+        <w:rPr>
+          <w:rFonts w:ascii="Times New Roman" w:eastAsia="Times New Roman" w:hAnsi="Times New Roman" w:cs="Times New Roman"/>
+          <w:sz w:val="20"/>
+          <w:szCs w:val="20"/>
+        </w:rPr>
+        <w:t>2021</w:t>
+      </w:r>
+      <w:r>
+        <w:rPr>
+          <w:rFonts w:ascii="Times New Roman" w:eastAsia="Times New Roman" w:hAnsi="Times New Roman" w:cs="Times New Roman"/>
+          <w:sz w:val="20"/>
+          <w:szCs w:val="20"/>
+        </w:rPr>
+        <w:t>)</w:t>
+      </w:r>
+      <w:r>
+        <w:rPr>
+          <w:rFonts w:ascii="Times New Roman" w:eastAsia="Times New Roman" w:hAnsi="Times New Roman" w:cs="Times New Roman"/>
+          <w:sz w:val="20"/>
+          <w:szCs w:val="20"/>
+        </w:rPr>
+        <w:t>, Pag.2</w:t>
+      </w:r>
+    </w:p>
+    <w:p>
+      <w:pPr>
+        <w:ind w:left="0" w:firstLine="0"/>
+        <w:rPr>
+          <w:rFonts w:ascii="Times New Roman" w:eastAsia="Times New Roman" w:hAnsi="Times New Roman" w:cs="Times New Roman"/>
+          <w:sz w:val="20"/>
+          <w:szCs w:val="20"/>
+        </w:rPr>
+      </w:pPr>
+      <w:r>
+        <w:rPr>
+          <w:rFonts w:ascii="Times New Roman" w:eastAsia="Times New Roman" w:hAnsi="Times New Roman" w:cs="Times New Roman"/>
+          <w:sz w:val="20"/>
+          <w:szCs w:val="20"/>
+        </w:rPr>
+        <w:t xml:space="preserve"> </w:t>
+      </w:r>
+    </w:p>
+    <w:p>
+      <w:pPr>
+        <w:jc w:val="both"/>
+        <w:rPr>
+          <w:rFonts w:ascii="Times New Roman" w:eastAsia="Times New Roman" w:hAnsi="Times New Roman" w:cs="Times New Roman"/>
+          <w:sz w:val="24"/>
+          <w:szCs w:val="24"/>
+        </w:rPr>
+      </w:pPr>
+      <w:r>
+        <w:rPr>
+          <w:rFonts w:ascii="Times New Roman" w:eastAsia="Times New Roman" w:hAnsi="Times New Roman" w:cs="Times New Roman"/>
+          <w:sz w:val="20"/>
+          <w:szCs w:val="20"/>
+        </w:rPr>
+        <w:t xml:space="preserve"> </w:t>
+      </w:r>
+      <w:r>
+        <w:rPr>
+          <w:rFonts w:ascii="Times New Roman" w:eastAsia="Times New Roman" w:hAnsi="Times New Roman" w:cs="Times New Roman"/>
+          <w:sz w:val="20"/>
+          <w:szCs w:val="20"/>
+        </w:rPr>
+        <w:tab/>
+      </w:r>
+      <w:r>
+        <w:rPr>
+          <w:rFonts w:ascii="Times New Roman" w:eastAsia="Times New Roman" w:hAnsi="Times New Roman" w:cs="Times New Roman"/>
+          <w:sz w:val="24"/>
+          <w:szCs w:val="24"/>
+        </w:rPr>
+        <w:t>B</w:t>
+      </w:r>
+      <w:r>
+        <w:rPr>
+          <w:rFonts w:ascii="Times New Roman" w:eastAsia="Times New Roman" w:hAnsi="Times New Roman" w:cs="Times New Roman"/>
+          <w:sz w:val="24"/>
+          <w:szCs w:val="24"/>
+        </w:rPr>
+        <w:t>ásicamente el problema consiste en insertar nodos, que en este caso un nodo es una celda, dentro de una matriz, pudiendo hacer varias operaciones, las cuales se verán más adelante, para que se entienda de una mejor manera el uso de una matriz ortogonal, y como el uso de esta proporcionará una mayor ayuda, para encontrar cada dato, y si es necesario el poder modificarlo.</w:t>
+      </w:r>
+    </w:p>
+    <w:p>
+      <w:pPr>
+        <w:jc w:val="both"/>
+        <w:rPr>
+          <w:rFonts w:ascii="Times New Roman" w:eastAsia="Times New Roman" w:hAnsi="Times New Roman" w:cs="Times New Roman"/>
+          <w:sz w:val="24"/>
+          <w:szCs w:val="24"/>
+        </w:rPr>
+      </w:pPr>
+    </w:p>
+    <w:p>
+      <w:pPr>
+        <w:jc w:val="both"/>
+        <w:rPr>
+          <w:rFonts w:ascii="Times New Roman" w:eastAsia="Times New Roman" w:hAnsi="Times New Roman" w:cs="Times New Roman"/>
+          <w:sz w:val="24"/>
+          <w:szCs w:val="24"/>
+        </w:rPr>
+      </w:pPr>
+      <w:r>
+        <w:rPr>
+          <w:rFonts w:ascii="Times New Roman" w:eastAsia="Times New Roman" w:hAnsi="Times New Roman" w:cs="Times New Roman"/>
+          <w:sz w:val="24"/>
+          <w:szCs w:val="24"/>
+        </w:rPr>
+        <w:tab/>
+        <w:t>Dejando en pausa un momento el enunciado (el problema),</w:t>
+      </w:r>
+      <w:r>
+        <w:rPr>
+          <w:rFonts w:ascii="Times New Roman" w:eastAsia="Times New Roman" w:hAnsi="Times New Roman" w:cs="Times New Roman"/>
+          <w:sz w:val="24"/>
+          <w:szCs w:val="24"/>
+        </w:rPr>
+        <w:t xml:space="preserve"> </w:t>
+      </w:r>
+      <w:r>
+        <w:rPr>
+          <w:rFonts w:ascii="Times New Roman" w:eastAsia="Times New Roman" w:hAnsi="Times New Roman" w:cs="Times New Roman"/>
+          <w:sz w:val="24"/>
+          <w:szCs w:val="24"/>
+        </w:rPr>
+        <w:t>se hablará de u</w:t>
+      </w:r>
+      <w:r>
+        <w:rPr>
+          <w:rFonts w:ascii="Times New Roman" w:eastAsia="Times New Roman" w:hAnsi="Times New Roman" w:cs="Times New Roman"/>
+          <w:sz w:val="24"/>
+          <w:szCs w:val="24"/>
+        </w:rPr>
+        <w:t xml:space="preserve">na de las problemáticas que más se habla dentro del ámbito computacional, </w:t>
+      </w:r>
+      <w:r>
+        <w:rPr>
+          <w:rFonts w:ascii="Times New Roman" w:eastAsia="Times New Roman" w:hAnsi="Times New Roman" w:cs="Times New Roman"/>
+          <w:sz w:val="24"/>
+          <w:szCs w:val="24"/>
+        </w:rPr>
+        <w:t xml:space="preserve">la cual es la velocidad de encontrar un dato dentro de una base de datos, que a la vez se logre encontrar </w:t>
+      </w:r>
+      <w:r>
+        <w:rPr>
+          <w:rFonts w:ascii="Times New Roman" w:eastAsia="Times New Roman" w:hAnsi="Times New Roman" w:cs="Times New Roman"/>
+          <w:sz w:val="24"/>
+          <w:szCs w:val="24"/>
+        </w:rPr>
+        <w:lastRenderedPageBreak/>
+        <w:t>lo necesitado, y que sea a la vez encontrada de una manera rápida.</w:t>
+      </w:r>
+      <w:r>
+        <w:rPr>
+          <w:rFonts w:ascii="Times New Roman" w:eastAsia="Times New Roman" w:hAnsi="Times New Roman" w:cs="Times New Roman"/>
+          <w:sz w:val="24"/>
+          <w:szCs w:val="24"/>
+        </w:rPr>
+        <w:t xml:space="preserve"> </w:t>
+      </w:r>
+    </w:p>
+    <w:p>
+      <w:pPr>
+        <w:ind w:left="0" w:firstLine="0"/>
+        <w:rPr>
+          <w:rFonts w:ascii="Times New Roman" w:eastAsia="Times New Roman" w:hAnsi="Times New Roman" w:cs="Times New Roman"/>
+          <w:sz w:val="24"/>
+          <w:szCs w:val="24"/>
+        </w:rPr>
+      </w:pPr>
+    </w:p>
+    <w:p>
+      <w:pPr>
+        <w:jc w:val="both"/>
+        <w:rPr>
+          <w:rFonts w:ascii="Times New Roman" w:eastAsia="Times New Roman" w:hAnsi="Times New Roman" w:cs="Times New Roman"/>
+          <w:sz w:val="24"/>
+          <w:szCs w:val="24"/>
+        </w:rPr>
+      </w:pPr>
+      <w:r>
+        <w:rPr>
+          <w:rFonts w:ascii="Times New Roman" w:eastAsia="Times New Roman" w:hAnsi="Times New Roman" w:cs="Times New Roman"/>
+          <w:sz w:val="24"/>
+          <w:szCs w:val="24"/>
+        </w:rPr>
+        <w:tab/>
+        <w:t xml:space="preserve">Regresando a la solución del problema, </w:t>
+      </w:r>
+      <w:r>
+        <w:rPr>
+          <w:rFonts w:ascii="Times New Roman" w:eastAsia="Times New Roman" w:hAnsi="Times New Roman" w:cs="Times New Roman"/>
+          <w:sz w:val="24"/>
+          <w:szCs w:val="24"/>
+        </w:rPr>
+        <w:t>se solicitan varias operaciones que realizar al haber ya ingresado cada matriz necesaria, o con la cual se quiera trabajar.</w:t>
+      </w:r>
+    </w:p>
+    <w:p>
+      <w:pPr>
+        <w:jc w:val="both"/>
+        <w:rPr>
+          <w:rFonts w:ascii="Times New Roman" w:eastAsia="Times New Roman" w:hAnsi="Times New Roman" w:cs="Times New Roman"/>
+          <w:sz w:val="24"/>
+          <w:szCs w:val="24"/>
+        </w:rPr>
+      </w:pPr>
+    </w:p>
+    <w:p>
+      <w:pPr>
+        <w:jc w:val="center"/>
+      </w:pPr>
+      <w:r>
+        <w:rPr>
+          <w:noProof/>
+        </w:rPr>
+        <w:drawing>
+          <wp:inline distT="0" distB="0" distL="0" distR="0" wp14:anchorId="549EA2F9" wp14:editId="3A07015D">
+            <wp:extent cx="3117850" cy="1442720"/>
+            <wp:effectExtent l="0" t="0" r="6350" b="5080"/>
+            <wp:docPr id="4" name="Imagen 4"/>
+            <wp:cNvGraphicFramePr>
+              <a:graphicFrameLocks xmlns:a="http://schemas.openxmlformats.org/drawingml/2006/main" noChangeAspect="1"/>
+            </wp:cNvGraphicFramePr>
+            <a:graphic xmlns:a="http://schemas.openxmlformats.org/drawingml/2006/main">
+              <a:graphicData uri="http://schemas.openxmlformats.org/drawingml/2006/picture">
+                <pic:pic xmlns:pic="http://schemas.openxmlformats.org/drawingml/2006/picture">
+                  <pic:nvPicPr>
+                    <pic:cNvPr id="1" name=""/>
+                    <pic:cNvPicPr/>
+                  </pic:nvPicPr>
+                  <pic:blipFill>
+                    <a:blip r:embed="rId12"/>
+                    <a:stretch>
+                      <a:fillRect/>
+                    </a:stretch>
+                  </pic:blipFill>
+                  <pic:spPr>
+                    <a:xfrm>
+                      <a:off x="0" y="0"/>
+                      <a:ext cx="3117850" cy="1442720"/>
+                    </a:xfrm>
+                    <a:prstGeom prst="rect">
+                      <a:avLst/>
+                    </a:prstGeom>
+                  </pic:spPr>
+                </pic:pic>
+              </a:graphicData>
+            </a:graphic>
+          </wp:inline>
+        </w:drawing>
+      </w:r>
+    </w:p>
+    <w:p>
+      <w:pPr>
+        <w:spacing w:after="90" w:line="288" w:lineRule="auto"/>
+        <w:ind w:left="0" w:firstLine="0"/>
+        <w:jc w:val="center"/>
+        <w:rPr>
+          <w:rFonts w:ascii="Times New Roman" w:eastAsia="Times New Roman" w:hAnsi="Times New Roman" w:cs="Times New Roman"/>
+          <w:i/>
+          <w:sz w:val="20"/>
+          <w:szCs w:val="20"/>
+        </w:rPr>
+      </w:pPr>
+      <w:r>
+        <w:rPr>
+          <w:rFonts w:ascii="Times New Roman" w:eastAsia="Times New Roman" w:hAnsi="Times New Roman" w:cs="Times New Roman"/>
+          <w:i/>
+          <w:sz w:val="20"/>
+          <w:szCs w:val="20"/>
+        </w:rPr>
+        <w:t xml:space="preserve">Figura </w:t>
+      </w:r>
+      <w:r>
+        <w:rPr>
+          <w:rFonts w:ascii="Times New Roman" w:eastAsia="Times New Roman" w:hAnsi="Times New Roman" w:cs="Times New Roman"/>
+          <w:i/>
+          <w:sz w:val="20"/>
+          <w:szCs w:val="20"/>
+        </w:rPr>
+        <w:t>3</w:t>
+      </w:r>
+      <w:r>
+        <w:rPr>
+          <w:rFonts w:ascii="Times New Roman" w:eastAsia="Times New Roman" w:hAnsi="Times New Roman" w:cs="Times New Roman"/>
+          <w:i/>
+          <w:sz w:val="20"/>
+          <w:szCs w:val="20"/>
+        </w:rPr>
+        <w:t>.</w:t>
+      </w:r>
+      <w:r>
+        <w:rPr>
+          <w:rFonts w:ascii="Times New Roman" w:eastAsia="Times New Roman" w:hAnsi="Times New Roman" w:cs="Times New Roman"/>
+          <w:i/>
+          <w:sz w:val="20"/>
+          <w:szCs w:val="20"/>
+        </w:rPr>
+        <w:t xml:space="preserve"> Operaciones que darán a entender el uso de la matriz </w:t>
+      </w:r>
+      <w:r>
+        <w:rPr>
+          <w:rFonts w:ascii="Times New Roman" w:eastAsia="Times New Roman" w:hAnsi="Times New Roman" w:cs="Times New Roman"/>
+          <w:i/>
+          <w:sz w:val="20"/>
+          <w:szCs w:val="20"/>
+        </w:rPr>
+        <w:t>ortogonal.</w:t>
+      </w:r>
+    </w:p>
+    <w:p>
+      <w:pPr>
+        <w:spacing w:after="90" w:line="288" w:lineRule="auto"/>
+        <w:ind w:left="0" w:firstLine="0"/>
+        <w:jc w:val="center"/>
+        <w:rPr>
+          <w:rFonts w:ascii="Times New Roman" w:eastAsia="Times New Roman" w:hAnsi="Times New Roman" w:cs="Times New Roman"/>
+          <w:sz w:val="20"/>
+          <w:szCs w:val="20"/>
+        </w:rPr>
+      </w:pPr>
+      <w:r>
+        <w:rPr>
+          <w:rFonts w:ascii="Times New Roman" w:eastAsia="Times New Roman" w:hAnsi="Times New Roman" w:cs="Times New Roman"/>
+          <w:i/>
+          <w:sz w:val="20"/>
+          <w:szCs w:val="20"/>
+        </w:rPr>
+        <w:t xml:space="preserve"> </w:t>
+      </w:r>
+      <w:r>
+        <w:rPr>
+          <w:rFonts w:ascii="Times New Roman" w:eastAsia="Times New Roman" w:hAnsi="Times New Roman" w:cs="Times New Roman"/>
+          <w:sz w:val="20"/>
+          <w:szCs w:val="20"/>
+        </w:rPr>
+        <w:t xml:space="preserve">Fuente: </w:t>
+      </w:r>
+      <w:r>
+        <w:rPr>
+          <w:rFonts w:ascii="Times New Roman" w:eastAsia="Times New Roman" w:hAnsi="Times New Roman" w:cs="Times New Roman"/>
+          <w:sz w:val="20"/>
+          <w:szCs w:val="20"/>
+        </w:rPr>
+        <w:t xml:space="preserve">Proyecto </w:t>
+      </w:r>
+      <w:r>
+        <w:rPr>
+          <w:rFonts w:ascii="Times New Roman" w:eastAsia="Times New Roman" w:hAnsi="Times New Roman" w:cs="Times New Roman"/>
+          <w:sz w:val="20"/>
+          <w:szCs w:val="20"/>
+        </w:rPr>
+        <w:t>2</w:t>
+      </w:r>
+      <w:r>
+        <w:rPr>
+          <w:rFonts w:ascii="Times New Roman" w:eastAsia="Times New Roman" w:hAnsi="Times New Roman" w:cs="Times New Roman"/>
+          <w:sz w:val="20"/>
+          <w:szCs w:val="20"/>
+        </w:rPr>
+        <w:t>, IPC2, (2021), Pag.</w:t>
+      </w:r>
+      <w:r>
+        <w:rPr>
+          <w:rFonts w:ascii="Times New Roman" w:eastAsia="Times New Roman" w:hAnsi="Times New Roman" w:cs="Times New Roman"/>
+          <w:sz w:val="20"/>
+          <w:szCs w:val="20"/>
+        </w:rPr>
+        <w:t>2</w:t>
+      </w:r>
+    </w:p>
+    <w:p>
+      <w:pPr>
+        <w:spacing w:after="90" w:line="288" w:lineRule="auto"/>
+        <w:ind w:left="0" w:firstLine="0"/>
+        <w:jc w:val="both"/>
+        <w:rPr>
+          <w:rFonts w:ascii="Times New Roman" w:hAnsi="Times New Roman" w:cs="Times New Roman"/>
+          <w:sz w:val="24"/>
+          <w:szCs w:val="24"/>
+        </w:rPr>
+      </w:pPr>
+      <w:r>
+        <w:rPr>
+          <w:rFonts w:ascii="Times New Roman" w:hAnsi="Times New Roman" w:cs="Times New Roman"/>
+          <w:sz w:val="24"/>
+          <w:szCs w:val="24"/>
+        </w:rPr>
+        <w:t xml:space="preserve">La figura 4 muestra </w:t>
+      </w:r>
+      <w:r>
+        <w:rPr>
+          <w:rFonts w:ascii="Times New Roman" w:hAnsi="Times New Roman" w:cs="Times New Roman"/>
+          <w:sz w:val="24"/>
+          <w:szCs w:val="24"/>
+        </w:rPr>
+        <w:t xml:space="preserve">un ejemplo de </w:t>
+      </w:r>
+      <w:r>
+        <w:rPr>
+          <w:rFonts w:ascii="Times New Roman" w:hAnsi="Times New Roman" w:cs="Times New Roman"/>
+          <w:sz w:val="24"/>
+          <w:szCs w:val="24"/>
+        </w:rPr>
+        <w:t>cómo</w:t>
+      </w:r>
+      <w:r>
+        <w:rPr>
+          <w:rFonts w:ascii="Times New Roman" w:hAnsi="Times New Roman" w:cs="Times New Roman"/>
+          <w:sz w:val="24"/>
+          <w:szCs w:val="24"/>
+        </w:rPr>
+        <w:t xml:space="preserve"> se requiere la solución de cada operación</w:t>
+      </w:r>
+    </w:p>
+    <w:p>
+      <w:pPr>
+        <w:spacing w:after="90" w:line="288" w:lineRule="auto"/>
+        <w:ind w:left="0" w:firstLine="0"/>
+        <w:jc w:val="both"/>
+        <w:rPr>
+          <w:rFonts w:ascii="Times New Roman" w:hAnsi="Times New Roman" w:cs="Times New Roman"/>
+        </w:rPr>
+      </w:pPr>
+    </w:p>
+    <w:p>
+      <w:pPr>
+        <w:spacing w:after="90" w:line="288" w:lineRule="auto"/>
+        <w:ind w:left="0" w:firstLine="0"/>
+        <w:jc w:val="center"/>
+        <w:rPr>
+          <w:rFonts w:ascii="Times New Roman" w:hAnsi="Times New Roman" w:cs="Times New Roman"/>
+        </w:rPr>
+      </w:pPr>
+      <w:r>
+        <w:rPr>
+          <w:rFonts w:ascii="Times New Roman" w:hAnsi="Times New Roman" w:cs="Times New Roman"/>
+          <w:noProof/>
+        </w:rPr>
+        <w:drawing>
+          <wp:inline distT="0" distB="0" distL="0" distR="0" wp14:anchorId="31043434" wp14:editId="77FCC5FC">
+            <wp:extent cx="2076450" cy="1892509"/>
+            <wp:effectExtent l="0" t="0" r="0" b="0"/>
+            <wp:docPr id="10" name="Imagen 10"/>
+            <wp:cNvGraphicFramePr>
+              <a:graphicFrameLocks xmlns:a="http://schemas.openxmlformats.org/drawingml/2006/main" noChangeAspect="1"/>
+            </wp:cNvGraphicFramePr>
+            <a:graphic xmlns:a="http://schemas.openxmlformats.org/drawingml/2006/main">
+              <a:graphicData uri="http://schemas.openxmlformats.org/drawingml/2006/picture">
+                <pic:pic xmlns:pic="http://schemas.openxmlformats.org/drawingml/2006/picture">
+                  <pic:nvPicPr>
+                    <pic:cNvPr id="1" name=""/>
+                    <pic:cNvPicPr/>
+                  </pic:nvPicPr>
                   <pic:blipFill rotWithShape="1">
-                    <a:blip r:embed="rId11"/>
-                    <a:srcRect l="10968" t="57434" r="62268" b="15313"/>
+                    <a:blip r:embed="rId13"/>
+                    <a:srcRect r="55397"/>
                     <a:stretch/>
                   </pic:blipFill>
                   <pic:spPr bwMode="auto">
                     <a:xfrm>
                       <a:off x="0" y="0"/>
-                      <a:ext cx="2660549" cy="1524106"/>
+                      <a:ext cx="2083583" cy="1899010"/>
                     </a:xfrm>
                     <a:prstGeom prst="rect">
                       <a:avLst/>
@@ -1995,6 +2534,12 @@
         <w:spacing w:after="90" w:line="288" w:lineRule="auto"/>
         <w:ind w:left="0" w:firstLine="0"/>
         <w:jc w:val="center"/>
+        <w:rPr>
+          <w:rFonts w:ascii="Times New Roman" w:eastAsia="Times New Roman" w:hAnsi="Times New Roman" w:cs="Times New Roman"/>
+          <w:i/>
+          <w:sz w:val="20"/>
+          <w:szCs w:val="20"/>
+        </w:rPr>
       </w:pPr>
       <w:r>
         <w:rPr>
@@ -2012,38 +2557,30 @@
           <w:sz w:val="20"/>
           <w:szCs w:val="20"/>
         </w:rPr>
-        <w:t>2</w:t>
-      </w:r>
-      <w:r>
-        <w:rPr>
-          <w:rFonts w:ascii="Times New Roman" w:eastAsia="Times New Roman" w:hAnsi="Times New Roman" w:cs="Times New Roman"/>
-          <w:i/>
-          <w:sz w:val="20"/>
-          <w:szCs w:val="20"/>
-        </w:rPr>
-        <w:t>. Funcionamiento</w:t>
-      </w:r>
-      <w:r>
-        <w:rPr>
-          <w:rFonts w:ascii="Times New Roman" w:eastAsia="Times New Roman" w:hAnsi="Times New Roman" w:cs="Times New Roman"/>
-          <w:i/>
-          <w:sz w:val="20"/>
-          <w:szCs w:val="20"/>
-        </w:rPr>
-        <w:t xml:space="preserve"> del</w:t>
-      </w:r>
-      <w:r>
-        <w:rPr>
-          <w:rFonts w:ascii="Times New Roman" w:eastAsia="Times New Roman" w:hAnsi="Times New Roman" w:cs="Times New Roman"/>
-          <w:i/>
-          <w:sz w:val="20"/>
-          <w:szCs w:val="20"/>
-        </w:rPr>
-        <w:t xml:space="preserve"> envío de información</w:t>
-      </w:r>
-      <w:r>
-        <w:rPr>
-          <w:rFonts w:ascii="Times New Roman" w:eastAsia="Times New Roman" w:hAnsi="Times New Roman" w:cs="Times New Roman"/>
+        <w:t>4</w:t>
+      </w:r>
+      <w:r>
+        <w:rPr>
+          <w:rFonts w:ascii="Times New Roman" w:eastAsia="Times New Roman" w:hAnsi="Times New Roman" w:cs="Times New Roman"/>
+          <w:i/>
+          <w:sz w:val="20"/>
+          <w:szCs w:val="20"/>
+        </w:rPr>
+        <w:t>. Ejemplo de matriz</w:t>
+      </w:r>
+      <w:r>
+        <w:rPr>
+          <w:rFonts w:ascii="Times New Roman" w:eastAsia="Times New Roman" w:hAnsi="Times New Roman" w:cs="Times New Roman"/>
+          <w:i/>
+          <w:sz w:val="20"/>
+          <w:szCs w:val="20"/>
+        </w:rPr>
+        <w:t xml:space="preserve"> con sus respectivos pixeles</w:t>
+      </w:r>
+      <w:r>
+        <w:rPr>
+          <w:rFonts w:ascii="Times New Roman" w:eastAsia="Times New Roman" w:hAnsi="Times New Roman" w:cs="Times New Roman"/>
+          <w:i/>
           <w:sz w:val="20"/>
           <w:szCs w:val="20"/>
         </w:rPr>
@@ -2052,6 +2589,8 @@
     </w:p>
     <w:p>
       <w:pPr>
+        <w:spacing w:after="90" w:line="288" w:lineRule="auto"/>
+        <w:ind w:left="0" w:firstLine="0"/>
         <w:jc w:val="center"/>
         <w:rPr>
           <w:rFonts w:ascii="Times New Roman" w:eastAsia="Times New Roman" w:hAnsi="Times New Roman" w:cs="Times New Roman"/>
@@ -2062,72 +2601,25 @@
       <w:r>
         <w:rPr>
           <w:rFonts w:ascii="Times New Roman" w:eastAsia="Times New Roman" w:hAnsi="Times New Roman" w:cs="Times New Roman"/>
-          <w:sz w:val="20"/>
-          <w:szCs w:val="20"/>
-        </w:rPr>
-        <w:t>Fuente:</w:t>
-      </w:r>
-      <w:r>
-        <w:rPr>
-          <w:rFonts w:ascii="Times New Roman" w:eastAsia="Times New Roman" w:hAnsi="Times New Roman" w:cs="Times New Roman"/>
-          <w:sz w:val="20"/>
-          <w:szCs w:val="20"/>
-        </w:rPr>
-        <w:t xml:space="preserve"> Proyecto 1, IPC2, </w:t>
-      </w:r>
-      <w:r>
-        <w:rPr>
-          <w:rFonts w:ascii="Times New Roman" w:eastAsia="Times New Roman" w:hAnsi="Times New Roman" w:cs="Times New Roman"/>
-          <w:sz w:val="20"/>
-          <w:szCs w:val="20"/>
-        </w:rPr>
-        <w:t>(</w:t>
-      </w:r>
-      <w:r>
-        <w:rPr>
-          <w:rFonts w:ascii="Times New Roman" w:eastAsia="Times New Roman" w:hAnsi="Times New Roman" w:cs="Times New Roman"/>
-          <w:sz w:val="20"/>
-          <w:szCs w:val="20"/>
-        </w:rPr>
-        <w:t>2021</w:t>
-      </w:r>
-      <w:r>
-        <w:rPr>
-          <w:rFonts w:ascii="Times New Roman" w:eastAsia="Times New Roman" w:hAnsi="Times New Roman" w:cs="Times New Roman"/>
-          <w:sz w:val="20"/>
-          <w:szCs w:val="20"/>
-        </w:rPr>
-        <w:t>)</w:t>
-      </w:r>
-      <w:r>
-        <w:rPr>
-          <w:rFonts w:ascii="Times New Roman" w:eastAsia="Times New Roman" w:hAnsi="Times New Roman" w:cs="Times New Roman"/>
-          <w:sz w:val="20"/>
-          <w:szCs w:val="20"/>
-        </w:rPr>
-        <w:t>, Pag.2</w:t>
-      </w:r>
-    </w:p>
-    <w:p>
-      <w:pPr>
-        <w:ind w:left="0" w:firstLine="0"/>
-        <w:rPr>
-          <w:rFonts w:ascii="Times New Roman" w:eastAsia="Times New Roman" w:hAnsi="Times New Roman" w:cs="Times New Roman"/>
-          <w:sz w:val="20"/>
-          <w:szCs w:val="20"/>
-        </w:rPr>
-      </w:pPr>
-      <w:r>
-        <w:rPr>
-          <w:rFonts w:ascii="Times New Roman" w:eastAsia="Times New Roman" w:hAnsi="Times New Roman" w:cs="Times New Roman"/>
+          <w:i/>
           <w:sz w:val="20"/>
           <w:szCs w:val="20"/>
         </w:rPr>
         <w:t xml:space="preserve"> </w:t>
       </w:r>
-    </w:p>
-    <w:p>
-      <w:pPr>
+      <w:r>
+        <w:rPr>
+          <w:rFonts w:ascii="Times New Roman" w:eastAsia="Times New Roman" w:hAnsi="Times New Roman" w:cs="Times New Roman"/>
+          <w:sz w:val="20"/>
+          <w:szCs w:val="20"/>
+        </w:rPr>
+        <w:t>Fuente: Proyecto 1, IPC2, (2021), Pag.3</w:t>
+      </w:r>
+    </w:p>
+    <w:p>
+      <w:pPr>
+        <w:spacing w:after="90" w:line="288" w:lineRule="auto"/>
+        <w:ind w:left="0" w:firstLine="0"/>
         <w:jc w:val="both"/>
         <w:rPr>
           <w:rFonts w:ascii="Times New Roman" w:eastAsia="Times New Roman" w:hAnsi="Times New Roman" w:cs="Times New Roman"/>
@@ -2138,405 +2630,51 @@
       <w:r>
         <w:rPr>
           <w:rFonts w:ascii="Times New Roman" w:eastAsia="Times New Roman" w:hAnsi="Times New Roman" w:cs="Times New Roman"/>
-          <w:sz w:val="20"/>
-          <w:szCs w:val="20"/>
-        </w:rPr>
-        <w:t xml:space="preserve"> </w:t>
-      </w:r>
-      <w:r>
-        <w:rPr>
-          <w:rFonts w:ascii="Times New Roman" w:eastAsia="Times New Roman" w:hAnsi="Times New Roman" w:cs="Times New Roman"/>
-          <w:sz w:val="20"/>
-          <w:szCs w:val="20"/>
-        </w:rPr>
-        <w:tab/>
-      </w:r>
-      <w:r>
-        <w:rPr>
-          <w:rFonts w:ascii="Times New Roman" w:eastAsia="Times New Roman" w:hAnsi="Times New Roman" w:cs="Times New Roman"/>
-          <w:sz w:val="24"/>
-          <w:szCs w:val="24"/>
-        </w:rPr>
-        <w:t>Básicamente el problema consiste en localizar el sitio en donde se encuentran los datos de forma en que los costos de acceso y comunicación sean mínimos.” Como muchos otros problemas reales, es un problema combinatorio NP-</w:t>
-      </w:r>
-      <w:proofErr w:type="spellStart"/>
-      <w:r>
-        <w:rPr>
-          <w:rFonts w:ascii="Times New Roman" w:eastAsia="Times New Roman" w:hAnsi="Times New Roman" w:cs="Times New Roman"/>
-          <w:sz w:val="24"/>
-          <w:szCs w:val="24"/>
-        </w:rPr>
-        <w:t>Hard</w:t>
-      </w:r>
-      <w:proofErr w:type="spellEnd"/>
-      <w:r>
-        <w:rPr>
-          <w:rFonts w:ascii="Times New Roman" w:eastAsia="Times New Roman" w:hAnsi="Times New Roman" w:cs="Times New Roman"/>
-          <w:sz w:val="24"/>
-          <w:szCs w:val="24"/>
-        </w:rPr>
-        <w:t>”</w:t>
-      </w:r>
-      <w:r>
-        <w:rPr>
-          <w:rStyle w:val="Refdenotaalpie"/>
-          <w:rFonts w:ascii="Times New Roman" w:eastAsia="Times New Roman" w:hAnsi="Times New Roman" w:cs="Times New Roman"/>
-          <w:sz w:val="24"/>
-          <w:szCs w:val="24"/>
-        </w:rPr>
-        <w:footnoteReference w:id="3"/>
-      </w:r>
-    </w:p>
-    <w:p>
-      <w:pPr>
-        <w:jc w:val="both"/>
-        <w:rPr>
-          <w:rFonts w:ascii="Times New Roman" w:eastAsia="Times New Roman" w:hAnsi="Times New Roman" w:cs="Times New Roman"/>
-          <w:sz w:val="24"/>
-          <w:szCs w:val="24"/>
-        </w:rPr>
-      </w:pPr>
-      <w:r>
-        <w:rPr>
-          <w:rFonts w:ascii="Times New Roman" w:eastAsia="Times New Roman" w:hAnsi="Times New Roman" w:cs="Times New Roman"/>
-          <w:sz w:val="24"/>
-          <w:szCs w:val="24"/>
-        </w:rPr>
-        <w:tab/>
-        <w:t>Los problemas NP-</w:t>
-      </w:r>
-      <w:proofErr w:type="spellStart"/>
-      <w:r>
-        <w:rPr>
-          <w:rFonts w:ascii="Times New Roman" w:eastAsia="Times New Roman" w:hAnsi="Times New Roman" w:cs="Times New Roman"/>
-          <w:sz w:val="24"/>
-          <w:szCs w:val="24"/>
-        </w:rPr>
-        <w:t>Hard</w:t>
-      </w:r>
-      <w:proofErr w:type="spellEnd"/>
-      <w:r>
-        <w:rPr>
-          <w:rFonts w:ascii="Times New Roman" w:eastAsia="Times New Roman" w:hAnsi="Times New Roman" w:cs="Times New Roman"/>
-          <w:sz w:val="24"/>
-          <w:szCs w:val="24"/>
-        </w:rPr>
-        <w:t xml:space="preserve"> hacen referencia a sus siglas en inglés para </w:t>
-      </w:r>
-      <w:proofErr w:type="spellStart"/>
-      <w:r>
-        <w:rPr>
-          <w:rFonts w:ascii="Times New Roman" w:eastAsia="Times New Roman" w:hAnsi="Times New Roman" w:cs="Times New Roman"/>
-          <w:sz w:val="24"/>
-          <w:szCs w:val="24"/>
-        </w:rPr>
-        <w:t>Nondeterministic</w:t>
-      </w:r>
-      <w:proofErr w:type="spellEnd"/>
-      <w:r>
-        <w:rPr>
-          <w:rFonts w:ascii="Times New Roman" w:eastAsia="Times New Roman" w:hAnsi="Times New Roman" w:cs="Times New Roman"/>
-          <w:sz w:val="24"/>
-          <w:szCs w:val="24"/>
-        </w:rPr>
-        <w:t xml:space="preserve"> </w:t>
-      </w:r>
-      <w:proofErr w:type="spellStart"/>
-      <w:r>
-        <w:rPr>
-          <w:rFonts w:ascii="Times New Roman" w:eastAsia="Times New Roman" w:hAnsi="Times New Roman" w:cs="Times New Roman"/>
-          <w:sz w:val="24"/>
-          <w:szCs w:val="24"/>
-        </w:rPr>
-        <w:t>polynomial</w:t>
-      </w:r>
-      <w:proofErr w:type="spellEnd"/>
-      <w:r>
-        <w:rPr>
-          <w:rFonts w:ascii="Times New Roman" w:eastAsia="Times New Roman" w:hAnsi="Times New Roman" w:cs="Times New Roman"/>
-          <w:sz w:val="24"/>
-          <w:szCs w:val="24"/>
-        </w:rPr>
-        <w:t xml:space="preserve"> time (“tiempo polinomial no determinista”</w:t>
-      </w:r>
-      <w:r>
-        <w:rPr>
-          <w:rFonts w:ascii="Times New Roman" w:eastAsia="Times New Roman" w:hAnsi="Times New Roman" w:cs="Times New Roman"/>
-          <w:sz w:val="24"/>
-          <w:szCs w:val="24"/>
-        </w:rPr>
-        <w:t xml:space="preserve">) que se refiere mayormente al tiempo </w:t>
-      </w:r>
-      <w:r>
-        <w:rPr>
-          <w:rFonts w:ascii="Times New Roman" w:eastAsia="Times New Roman" w:hAnsi="Times New Roman" w:cs="Times New Roman"/>
-          <w:sz w:val="24"/>
-          <w:szCs w:val="24"/>
-        </w:rPr>
-        <w:t xml:space="preserve">y desgaste de recursos de memoria </w:t>
-      </w:r>
-      <w:r>
-        <w:rPr>
-          <w:rFonts w:ascii="Times New Roman" w:eastAsia="Times New Roman" w:hAnsi="Times New Roman" w:cs="Times New Roman"/>
-          <w:sz w:val="24"/>
-          <w:szCs w:val="24"/>
-        </w:rPr>
-        <w:t>que puede durar una toma de decisión, hablando en teoría computacional,</w:t>
-      </w:r>
-      <w:r>
-        <w:rPr>
-          <w:rFonts w:ascii="Times New Roman" w:eastAsia="Times New Roman" w:hAnsi="Times New Roman" w:cs="Times New Roman"/>
-          <w:sz w:val="24"/>
-          <w:szCs w:val="24"/>
-        </w:rPr>
-        <w:t xml:space="preserve"> o en este caso realizar </w:t>
-      </w:r>
-      <w:r>
-        <w:rPr>
-          <w:rFonts w:ascii="Times New Roman" w:eastAsia="Times New Roman" w:hAnsi="Times New Roman" w:cs="Times New Roman"/>
-          <w:sz w:val="24"/>
-          <w:szCs w:val="24"/>
-        </w:rPr>
-        <w:t>búsquedas</w:t>
-      </w:r>
-      <w:r>
-        <w:rPr>
-          <w:rFonts w:ascii="Times New Roman" w:eastAsia="Times New Roman" w:hAnsi="Times New Roman" w:cs="Times New Roman"/>
-          <w:sz w:val="24"/>
-          <w:szCs w:val="24"/>
-        </w:rPr>
-        <w:t>.</w:t>
-      </w:r>
-    </w:p>
-    <w:p>
-      <w:pPr>
-        <w:jc w:val="both"/>
-        <w:rPr>
-          <w:rFonts w:ascii="Times New Roman" w:eastAsia="Times New Roman" w:hAnsi="Times New Roman" w:cs="Times New Roman"/>
-          <w:sz w:val="24"/>
-          <w:szCs w:val="24"/>
-        </w:rPr>
-      </w:pPr>
-    </w:p>
-    <w:p>
-      <w:pPr>
-        <w:jc w:val="both"/>
-        <w:rPr>
-          <w:rFonts w:ascii="Times New Roman" w:eastAsia="Times New Roman" w:hAnsi="Times New Roman" w:cs="Times New Roman"/>
-          <w:sz w:val="24"/>
-          <w:szCs w:val="24"/>
-        </w:rPr>
-      </w:pPr>
-      <w:r>
-        <w:rPr>
-          <w:rFonts w:ascii="Times New Roman" w:eastAsia="Times New Roman" w:hAnsi="Times New Roman" w:cs="Times New Roman"/>
-          <w:sz w:val="24"/>
-          <w:szCs w:val="24"/>
-        </w:rPr>
-        <w:lastRenderedPageBreak/>
-        <w:tab/>
-      </w:r>
-      <w:r>
-        <w:rPr>
-          <w:rFonts w:ascii="Times New Roman" w:eastAsia="Times New Roman" w:hAnsi="Times New Roman" w:cs="Times New Roman"/>
-          <w:sz w:val="24"/>
-          <w:szCs w:val="24"/>
-        </w:rPr>
-        <w:t xml:space="preserve">Un ejemplo de métodos de solución a problemas de búsquedas es el “Algoritmo de Búsqueda Binaria”, aunque éste está relacionado a la búsqueda de números los cuales deben de estar previamente ordenados, puede funcionar igualmente, si se le otorga un número de identificación a cada petición u objeto dentro de cada base de cada sitio del sistema, utiliza un algoritmo que en cuestiones de tiempo, puede buscar un número en millones de veces menor tiempo que comparando de uno en uno, como se realiza tradicionalmente. </w:t>
-      </w:r>
-    </w:p>
-    <w:p>
-      <w:pPr>
+          <w:sz w:val="24"/>
+          <w:szCs w:val="24"/>
+        </w:rPr>
+        <w:t xml:space="preserve">Posteriormente se procederá a comparar cada fila, y si la fila es igual, se sumarán los números correspondientes a la matriz de frecuencia de acceso, eliminando cada fila que tenga el mismo patrón, y quedando como resultado una matriz reducida de </w:t>
+      </w:r>
+      <w:r>
+        <w:rPr>
+          <w:rFonts w:ascii="Times New Roman" w:eastAsia="Times New Roman" w:hAnsi="Times New Roman" w:cs="Times New Roman"/>
+          <w:sz w:val="24"/>
+          <w:szCs w:val="24"/>
+        </w:rPr>
+        <w:t>frecuencia de acceso, calculando la frecuencia en que cada grupo(fila) se repitió, lo que servirá para poder encontrar los sitios que tengan la misma matriz reducida de acceso.</w:t>
+      </w:r>
+    </w:p>
+    <w:p>
+      <w:pPr>
+        <w:spacing w:after="90" w:line="288" w:lineRule="auto"/>
+        <w:ind w:left="0" w:firstLine="0"/>
         <w:jc w:val="center"/>
         <w:rPr>
-          <w:rFonts w:ascii="Times New Roman" w:eastAsia="Times New Roman" w:hAnsi="Times New Roman" w:cs="Times New Roman"/>
-          <w:sz w:val="24"/>
-          <w:szCs w:val="24"/>
-        </w:rPr>
-      </w:pPr>
-    </w:p>
-    <w:p>
-      <w:pPr>
-        <w:jc w:val="both"/>
-        <w:rPr>
-          <w:rFonts w:ascii="Times New Roman" w:eastAsia="Times New Roman" w:hAnsi="Times New Roman" w:cs="Times New Roman"/>
-          <w:sz w:val="24"/>
-          <w:szCs w:val="24"/>
-        </w:rPr>
-      </w:pPr>
-      <w:r>
-        <w:rPr>
-          <w:rFonts w:ascii="Times New Roman" w:eastAsia="Times New Roman" w:hAnsi="Times New Roman" w:cs="Times New Roman"/>
-          <w:sz w:val="24"/>
-          <w:szCs w:val="24"/>
-        </w:rPr>
-        <w:tab/>
-        <w:t>Regresando a la solución del problema, “</w:t>
-      </w:r>
-      <w:r>
-        <w:rPr>
-          <w:rFonts w:ascii="Times New Roman" w:eastAsia="Times New Roman" w:hAnsi="Times New Roman" w:cs="Times New Roman"/>
-          <w:sz w:val="24"/>
-          <w:szCs w:val="24"/>
-        </w:rPr>
-        <w:t>P</w:t>
-      </w:r>
-      <w:r>
-        <w:rPr>
-          <w:rFonts w:ascii="Times New Roman" w:eastAsia="Times New Roman" w:hAnsi="Times New Roman" w:cs="Times New Roman"/>
-          <w:sz w:val="24"/>
-          <w:szCs w:val="24"/>
-        </w:rPr>
-        <w:t>ara “</w:t>
-      </w:r>
-      <w:proofErr w:type="spellStart"/>
-      <w:r>
-        <w:rPr>
-          <w:rFonts w:ascii="Times New Roman" w:eastAsia="Times New Roman" w:hAnsi="Times New Roman" w:cs="Times New Roman"/>
-          <w:sz w:val="24"/>
-          <w:szCs w:val="24"/>
-        </w:rPr>
-        <w:t>nt</w:t>
-      </w:r>
-      <w:proofErr w:type="spellEnd"/>
-      <w:r>
-        <w:rPr>
-          <w:rFonts w:ascii="Times New Roman" w:eastAsia="Times New Roman" w:hAnsi="Times New Roman" w:cs="Times New Roman"/>
-          <w:sz w:val="24"/>
-          <w:szCs w:val="24"/>
-        </w:rPr>
-        <w:t>” tuplas y “</w:t>
-      </w:r>
-      <w:proofErr w:type="spellStart"/>
-      <w:r>
-        <w:rPr>
-          <w:rFonts w:ascii="Times New Roman" w:eastAsia="Times New Roman" w:hAnsi="Times New Roman" w:cs="Times New Roman"/>
-          <w:sz w:val="24"/>
-          <w:szCs w:val="24"/>
-        </w:rPr>
-        <w:t>ns</w:t>
-      </w:r>
-      <w:proofErr w:type="spellEnd"/>
-      <w:r>
-        <w:rPr>
-          <w:rFonts w:ascii="Times New Roman" w:eastAsia="Times New Roman" w:hAnsi="Times New Roman" w:cs="Times New Roman"/>
-          <w:sz w:val="24"/>
-          <w:szCs w:val="24"/>
-        </w:rPr>
-        <w:t>” sitios, el método consiste en tener la matriz de frecuencia de acceso en los sitios F[</w:t>
-      </w:r>
-      <w:proofErr w:type="spellStart"/>
-      <w:r>
-        <w:rPr>
-          <w:rFonts w:ascii="Times New Roman" w:eastAsia="Times New Roman" w:hAnsi="Times New Roman" w:cs="Times New Roman"/>
-          <w:sz w:val="24"/>
-          <w:szCs w:val="24"/>
-        </w:rPr>
-        <w:t>nt</w:t>
-      </w:r>
-      <w:proofErr w:type="spellEnd"/>
-      <w:r>
-        <w:rPr>
-          <w:rFonts w:ascii="Times New Roman" w:eastAsia="Times New Roman" w:hAnsi="Times New Roman" w:cs="Times New Roman"/>
-          <w:sz w:val="24"/>
-          <w:szCs w:val="24"/>
-        </w:rPr>
-        <w:t>][</w:t>
-      </w:r>
-      <w:proofErr w:type="spellStart"/>
-      <w:r>
-        <w:rPr>
-          <w:rFonts w:ascii="Times New Roman" w:eastAsia="Times New Roman" w:hAnsi="Times New Roman" w:cs="Times New Roman"/>
-          <w:sz w:val="24"/>
-          <w:szCs w:val="24"/>
-        </w:rPr>
-        <w:t>ns</w:t>
-      </w:r>
-      <w:proofErr w:type="spellEnd"/>
-      <w:r>
-        <w:rPr>
-          <w:rFonts w:ascii="Times New Roman" w:eastAsia="Times New Roman" w:hAnsi="Times New Roman" w:cs="Times New Roman"/>
-          <w:sz w:val="24"/>
-          <w:szCs w:val="24"/>
-        </w:rPr>
-        <w:t>] de la instancia objetivo, transformarla en una matriz de patrones de acceso y agrupar las tuplas con el mismo patrón</w:t>
-      </w:r>
-      <w:r>
-        <w:rPr>
-          <w:rFonts w:ascii="Times New Roman" w:eastAsia="Times New Roman" w:hAnsi="Times New Roman" w:cs="Times New Roman"/>
-          <w:sz w:val="24"/>
-          <w:szCs w:val="24"/>
-        </w:rPr>
-        <w:t>”</w:t>
-      </w:r>
-      <w:r>
-        <w:rPr>
-          <w:rStyle w:val="Refdenotaalpie"/>
-          <w:rFonts w:ascii="Times New Roman" w:eastAsia="Times New Roman" w:hAnsi="Times New Roman" w:cs="Times New Roman"/>
-          <w:sz w:val="24"/>
-          <w:szCs w:val="24"/>
-        </w:rPr>
-        <w:footnoteReference w:id="4"/>
-      </w:r>
-      <w:r>
-        <w:rPr>
-          <w:rFonts w:ascii="Times New Roman" w:eastAsia="Times New Roman" w:hAnsi="Times New Roman" w:cs="Times New Roman"/>
-          <w:sz w:val="24"/>
-          <w:szCs w:val="24"/>
-        </w:rPr>
-        <w:t xml:space="preserve">, </w:t>
-      </w:r>
-      <w:r>
-        <w:rPr>
-          <w:rFonts w:ascii="Times New Roman" w:eastAsia="Times New Roman" w:hAnsi="Times New Roman" w:cs="Times New Roman"/>
-          <w:sz w:val="24"/>
-          <w:szCs w:val="24"/>
-        </w:rPr>
-        <w:t>se plantea que se deberán de enviar l</w:t>
-      </w:r>
-      <w:r>
-        <w:rPr>
-          <w:rFonts w:ascii="Times New Roman" w:eastAsia="Times New Roman" w:hAnsi="Times New Roman" w:cs="Times New Roman"/>
-          <w:sz w:val="24"/>
-          <w:szCs w:val="24"/>
-        </w:rPr>
-        <w:t>as instancias de las matrices, luego de ello transformarlas en un vector binario ((para todo n ≠ 0 =1) y (para todo n = 0 = 0))</w:t>
-      </w:r>
-      <w:r>
-        <w:rPr>
-          <w:rFonts w:ascii="Times New Roman" w:eastAsia="Times New Roman" w:hAnsi="Times New Roman" w:cs="Times New Roman"/>
-          <w:sz w:val="24"/>
-          <w:szCs w:val="24"/>
-        </w:rPr>
-        <w:t>.</w:t>
-      </w:r>
-    </w:p>
-    <w:p>
-      <w:pPr>
-        <w:jc w:val="both"/>
-        <w:rPr>
-          <w:rFonts w:ascii="Times New Roman" w:eastAsia="Times New Roman" w:hAnsi="Times New Roman" w:cs="Times New Roman"/>
-          <w:sz w:val="24"/>
-          <w:szCs w:val="24"/>
-        </w:rPr>
-      </w:pPr>
-    </w:p>
-    <w:p>
-      <w:pPr>
+          <w:rFonts w:ascii="Times New Roman" w:hAnsi="Times New Roman" w:cs="Times New Roman"/>
+        </w:rPr>
+      </w:pPr>
+    </w:p>
+    <w:p>
+      <w:pPr>
+        <w:spacing w:after="90" w:line="288" w:lineRule="auto"/>
+        <w:ind w:left="0" w:firstLine="0"/>
         <w:jc w:val="center"/>
-      </w:pPr>
-      <w:r>
-        <w:rPr>
-          <w:rFonts w:ascii="Times New Roman" w:eastAsia="Times New Roman" w:hAnsi="Times New Roman" w:cs="Times New Roman"/>
+        <w:rPr>
+          <w:rFonts w:ascii="Times New Roman" w:eastAsia="Times New Roman" w:hAnsi="Times New Roman" w:cs="Times New Roman"/>
+          <w:sz w:val="24"/>
+          <w:szCs w:val="24"/>
+        </w:rPr>
+      </w:pPr>
+      <w:r>
+        <w:rPr>
+          <w:rFonts w:ascii="Times New Roman" w:hAnsi="Times New Roman" w:cs="Times New Roman"/>
           <w:noProof/>
-          <w:sz w:val="24"/>
-          <w:szCs w:val="24"/>
         </w:rPr>
         <w:drawing>
-          <wp:inline distT="0" distB="0" distL="0" distR="0" wp14:anchorId="3A10C3D2" wp14:editId="30351DAA">
-            <wp:extent cx="2120250" cy="1505585"/>
+          <wp:inline distT="0" distB="0" distL="0" distR="0" wp14:anchorId="356281CE" wp14:editId="7982E888">
+            <wp:extent cx="2266950" cy="2119359"/>
             <wp:effectExtent l="0" t="0" r="0" b="0"/>
-            <wp:docPr id="6" name="Imagen 6"/>
+            <wp:docPr id="15" name="Imagen 15"/>
             <wp:cNvGraphicFramePr>
               <a:graphicFrameLocks xmlns:a="http://schemas.openxmlformats.org/drawingml/2006/main" noChangeAspect="1"/>
             </wp:cNvGraphicFramePr>
@@ -2548,14 +2686,14 @@
                     <pic:cNvPicPr/>
                   </pic:nvPicPr>
                   <pic:blipFill rotWithShape="1">
-                    <a:blip r:embed="rId12"/>
-                    <a:srcRect l="1223" t="775" r="4989" b="56983"/>
+                    <a:blip r:embed="rId13"/>
+                    <a:srcRect l="56517"/>
                     <a:stretch/>
                   </pic:blipFill>
                   <pic:spPr bwMode="auto">
                     <a:xfrm>
                       <a:off x="0" y="0"/>
-                      <a:ext cx="2129251" cy="1511976"/>
+                      <a:ext cx="2275897" cy="2127723"/>
                     </a:xfrm>
                     <a:prstGeom prst="rect">
                       <a:avLst/>
@@ -2604,34 +2742,61 @@
           <w:sz w:val="20"/>
           <w:szCs w:val="20"/>
         </w:rPr>
-        <w:t>3</w:t>
-      </w:r>
-      <w:r>
-        <w:rPr>
-          <w:rFonts w:ascii="Times New Roman" w:eastAsia="Times New Roman" w:hAnsi="Times New Roman" w:cs="Times New Roman"/>
-          <w:i/>
-          <w:sz w:val="20"/>
-          <w:szCs w:val="20"/>
-        </w:rPr>
-        <w:t xml:space="preserve">. Ejemplo de tipo </w:t>
-      </w:r>
-      <w:r>
-        <w:rPr>
-          <w:rFonts w:ascii="Times New Roman" w:eastAsia="Times New Roman" w:hAnsi="Times New Roman" w:cs="Times New Roman"/>
-          <w:i/>
-          <w:sz w:val="20"/>
-          <w:szCs w:val="20"/>
-        </w:rPr>
-        <w:t xml:space="preserve">de </w:t>
-      </w:r>
-      <w:r>
-        <w:rPr>
-          <w:rFonts w:ascii="Times New Roman" w:eastAsia="Times New Roman" w:hAnsi="Times New Roman" w:cs="Times New Roman"/>
-          <w:i/>
-          <w:sz w:val="20"/>
-          <w:szCs w:val="20"/>
-        </w:rPr>
-        <w:t>matriz de frecuencia de acceso.</w:t>
+        <w:t>5</w:t>
+      </w:r>
+      <w:r>
+        <w:rPr>
+          <w:rFonts w:ascii="Times New Roman" w:eastAsia="Times New Roman" w:hAnsi="Times New Roman" w:cs="Times New Roman"/>
+          <w:i/>
+          <w:sz w:val="20"/>
+          <w:szCs w:val="20"/>
+        </w:rPr>
+        <w:t xml:space="preserve">. </w:t>
+      </w:r>
+      <w:r>
+        <w:rPr>
+          <w:rFonts w:ascii="Times New Roman" w:eastAsia="Times New Roman" w:hAnsi="Times New Roman" w:cs="Times New Roman"/>
+          <w:i/>
+          <w:sz w:val="20"/>
+          <w:szCs w:val="20"/>
+        </w:rPr>
+        <w:t xml:space="preserve">Ejemplo de </w:t>
+      </w:r>
+      <w:r>
+        <w:rPr>
+          <w:rFonts w:ascii="Times New Roman" w:eastAsia="Times New Roman" w:hAnsi="Times New Roman" w:cs="Times New Roman"/>
+          <w:i/>
+          <w:sz w:val="20"/>
+          <w:szCs w:val="20"/>
+        </w:rPr>
+        <w:t xml:space="preserve">una de las operaciones solicitadas, </w:t>
+      </w:r>
+      <w:r>
+        <w:rPr>
+          <w:rFonts w:ascii="Times New Roman" w:eastAsia="Times New Roman" w:hAnsi="Times New Roman" w:cs="Times New Roman"/>
+          <w:i/>
+          <w:sz w:val="20"/>
+          <w:szCs w:val="20"/>
+        </w:rPr>
+        <w:t>matriz</w:t>
+      </w:r>
+      <w:r>
+        <w:rPr>
+          <w:rFonts w:ascii="Times New Roman" w:eastAsia="Times New Roman" w:hAnsi="Times New Roman" w:cs="Times New Roman"/>
+          <w:i/>
+          <w:sz w:val="20"/>
+          <w:szCs w:val="20"/>
+        </w:rPr>
+        <w:t xml:space="preserve"> rotada horizontalmente</w:t>
+      </w:r>
+      <w:r>
+        <w:rPr>
+          <w:rFonts w:ascii="Times New Roman" w:eastAsia="Times New Roman" w:hAnsi="Times New Roman" w:cs="Times New Roman"/>
+          <w:i/>
+          <w:sz w:val="20"/>
+          <w:szCs w:val="20"/>
+        </w:rPr>
+        <w:t>.</w:t>
       </w:r>
     </w:p>
     <w:p>
@@ -2675,44 +2840,76 @@
       <w:pPr>
         <w:spacing w:after="90" w:line="288" w:lineRule="auto"/>
         <w:ind w:left="0" w:firstLine="0"/>
+        <w:jc w:val="center"/>
+        <w:rPr>
+          <w:rFonts w:ascii="Times New Roman" w:eastAsia="Times New Roman" w:hAnsi="Times New Roman" w:cs="Times New Roman"/>
+          <w:sz w:val="20"/>
+          <w:szCs w:val="20"/>
+        </w:rPr>
+      </w:pPr>
+    </w:p>
+    <w:p>
+      <w:pPr>
+        <w:spacing w:after="90" w:line="288" w:lineRule="auto"/>
+        <w:ind w:left="0" w:firstLine="0"/>
+        <w:jc w:val="center"/>
+        <w:rPr>
+          <w:rFonts w:ascii="Times New Roman" w:eastAsia="Times New Roman" w:hAnsi="Times New Roman" w:cs="Times New Roman"/>
+          <w:sz w:val="20"/>
+          <w:szCs w:val="20"/>
+        </w:rPr>
+      </w:pPr>
+    </w:p>
+    <w:p>
+      <w:pPr>
+        <w:spacing w:after="90" w:line="288" w:lineRule="auto"/>
+        <w:ind w:left="0" w:firstLine="0"/>
         <w:jc w:val="both"/>
         <w:rPr>
-          <w:rFonts w:ascii="Times New Roman" w:hAnsi="Times New Roman" w:cs="Times New Roman"/>
-          <w:sz w:val="24"/>
-          <w:szCs w:val="24"/>
-        </w:rPr>
-      </w:pPr>
-      <w:r>
-        <w:rPr>
-          <w:rFonts w:ascii="Times New Roman" w:hAnsi="Times New Roman" w:cs="Times New Roman"/>
-          <w:sz w:val="24"/>
-          <w:szCs w:val="24"/>
-        </w:rPr>
-        <w:t xml:space="preserve">La figura 4 muestra la matriz de frecuencia, en la cual su correspondiente en binar, la matriz de patrón de </w:t>
-      </w:r>
-      <w:r>
-        <w:rPr>
-          <w:rFonts w:ascii="Times New Roman" w:hAnsi="Times New Roman" w:cs="Times New Roman"/>
-          <w:sz w:val="24"/>
-          <w:szCs w:val="24"/>
-        </w:rPr>
-        <w:t>acceso</w:t>
-      </w:r>
-      <w:r>
-        <w:rPr>
-          <w:rFonts w:ascii="Times New Roman" w:hAnsi="Times New Roman" w:cs="Times New Roman"/>
-          <w:sz w:val="24"/>
-          <w:szCs w:val="24"/>
-        </w:rPr>
-        <w:t xml:space="preserve"> sería</w:t>
-      </w:r>
-      <w:r>
-        <w:rPr>
-          <w:rFonts w:ascii="Times New Roman" w:hAnsi="Times New Roman" w:cs="Times New Roman"/>
-          <w:sz w:val="24"/>
-          <w:szCs w:val="24"/>
-        </w:rPr>
-        <w:t>:</w:t>
+          <w:rFonts w:ascii="Times New Roman" w:eastAsia="Times New Roman" w:hAnsi="Times New Roman" w:cs="Times New Roman"/>
+          <w:sz w:val="24"/>
+          <w:szCs w:val="24"/>
+        </w:rPr>
+      </w:pPr>
+      <w:r>
+        <w:rPr>
+          <w:rFonts w:ascii="Times New Roman" w:eastAsia="Times New Roman" w:hAnsi="Times New Roman" w:cs="Times New Roman"/>
+          <w:sz w:val="24"/>
+          <w:szCs w:val="24"/>
+        </w:rPr>
+        <w:t>Hablando un poco de la programación implementada, se utiliz</w:t>
+      </w:r>
+      <w:r>
+        <w:rPr>
+          <w:rFonts w:ascii="Times New Roman" w:eastAsia="Times New Roman" w:hAnsi="Times New Roman" w:cs="Times New Roman"/>
+          <w:sz w:val="24"/>
+          <w:szCs w:val="24"/>
+        </w:rPr>
+        <w:t>aron listas</w:t>
+      </w:r>
+      <w:r>
+        <w:rPr>
+          <w:rFonts w:ascii="Times New Roman" w:eastAsia="Times New Roman" w:hAnsi="Times New Roman" w:cs="Times New Roman"/>
+          <w:sz w:val="24"/>
+          <w:szCs w:val="24"/>
+        </w:rPr>
+        <w:t xml:space="preserve"> doblemente enlazadas</w:t>
+      </w:r>
+      <w:r>
+        <w:rPr>
+          <w:rFonts w:ascii="Times New Roman" w:eastAsia="Times New Roman" w:hAnsi="Times New Roman" w:cs="Times New Roman"/>
+          <w:sz w:val="24"/>
+          <w:szCs w:val="24"/>
+        </w:rPr>
+        <w:t>, utilizando los TDA (Tipos de Dato Abstracto), que consistieron en crear dato de cada matriz en un objeto independiente, pudiendo así asignarle los valores necesarios, y pudiéndolos manipular para que cada uno fuera independiente del anterior, sin que tuvieran que tomarse como un conjunto</w:t>
+      </w:r>
+      <w:r>
+        <w:rPr>
+          <w:rFonts w:ascii="Times New Roman" w:eastAsia="Times New Roman" w:hAnsi="Times New Roman" w:cs="Times New Roman"/>
+          <w:sz w:val="24"/>
+          <w:szCs w:val="24"/>
+        </w:rPr>
+        <w:t>, todos son objetos individuales dentro de un todo.</w:t>
       </w:r>
     </w:p>
     <w:p>
@@ -2721,7 +2918,9 @@
         <w:ind w:left="0" w:firstLine="0"/>
         <w:jc w:val="both"/>
         <w:rPr>
-          <w:rFonts w:ascii="Times New Roman" w:hAnsi="Times New Roman" w:cs="Times New Roman"/>
+          <w:rFonts w:ascii="Times New Roman" w:eastAsia="Times New Roman" w:hAnsi="Times New Roman" w:cs="Times New Roman"/>
+          <w:sz w:val="24"/>
+          <w:szCs w:val="24"/>
         </w:rPr>
       </w:pPr>
     </w:p>
@@ -2729,400 +2928,64 @@
       <w:pPr>
         <w:spacing w:after="90" w:line="288" w:lineRule="auto"/>
         <w:ind w:left="0" w:firstLine="0"/>
+        <w:jc w:val="both"/>
+        <w:rPr>
+          <w:rFonts w:ascii="Times New Roman" w:eastAsia="Times New Roman" w:hAnsi="Times New Roman" w:cs="Times New Roman"/>
+          <w:sz w:val="24"/>
+          <w:szCs w:val="24"/>
+        </w:rPr>
+      </w:pPr>
+      <w:r>
+        <w:rPr>
+          <w:rFonts w:ascii="Times New Roman" w:eastAsia="Times New Roman" w:hAnsi="Times New Roman" w:cs="Times New Roman"/>
+          <w:sz w:val="24"/>
+          <w:szCs w:val="24"/>
+        </w:rPr>
+        <w:t>Los archivos que se tuvieron que leer, en este caso archivos tipo .</w:t>
+      </w:r>
+      <w:proofErr w:type="spellStart"/>
+      <w:r>
+        <w:rPr>
+          <w:rFonts w:ascii="Times New Roman" w:eastAsia="Times New Roman" w:hAnsi="Times New Roman" w:cs="Times New Roman"/>
+          <w:sz w:val="24"/>
+          <w:szCs w:val="24"/>
+        </w:rPr>
+        <w:t>xml</w:t>
+      </w:r>
+      <w:proofErr w:type="spellEnd"/>
+      <w:r>
+        <w:rPr>
+          <w:rFonts w:ascii="Times New Roman" w:eastAsia="Times New Roman" w:hAnsi="Times New Roman" w:cs="Times New Roman"/>
+          <w:sz w:val="24"/>
+          <w:szCs w:val="24"/>
+        </w:rPr>
+        <w:t>, se encontraban de la siguiente forma:</w:t>
+      </w:r>
+    </w:p>
+    <w:p>
+      <w:pPr>
+        <w:spacing w:after="90" w:line="288" w:lineRule="auto"/>
+        <w:ind w:left="0" w:firstLine="0"/>
         <w:jc w:val="center"/>
         <w:rPr>
-          <w:rFonts w:ascii="Times New Roman" w:hAnsi="Times New Roman" w:cs="Times New Roman"/>
+          <w:rFonts w:ascii="Times New Roman" w:eastAsia="Times New Roman" w:hAnsi="Times New Roman" w:cs="Times New Roman"/>
+          <w:sz w:val="20"/>
+          <w:szCs w:val="20"/>
         </w:rPr>
       </w:pPr>
       <w:r>
         <w:rPr>
           <w:rFonts w:ascii="Times New Roman" w:eastAsia="Times New Roman" w:hAnsi="Times New Roman" w:cs="Times New Roman"/>
           <w:noProof/>
-          <w:sz w:val="24"/>
-          <w:szCs w:val="24"/>
-        </w:rPr>
+          <w:sz w:val="20"/>
+          <w:szCs w:val="20"/>
+        </w:rPr>
+        <w:lastRenderedPageBreak/>
         <w:drawing>
-          <wp:inline distT="0" distB="0" distL="0" distR="0" wp14:anchorId="0CBBA609" wp14:editId="3F87B3D8">
-            <wp:extent cx="2119630" cy="1504950"/>
+          <wp:inline distT="0" distB="0" distL="0" distR="0" wp14:anchorId="5CC5201C" wp14:editId="30118AD5">
+            <wp:extent cx="2175203" cy="2329815"/>
             <wp:effectExtent l="0" t="0" r="0" b="0"/>
-            <wp:docPr id="7" name="Imagen 7"/>
-            <wp:cNvGraphicFramePr>
-              <a:graphicFrameLocks xmlns:a="http://schemas.openxmlformats.org/drawingml/2006/main" noChangeAspect="1"/>
-            </wp:cNvGraphicFramePr>
-            <a:graphic xmlns:a="http://schemas.openxmlformats.org/drawingml/2006/main">
-              <a:graphicData uri="http://schemas.openxmlformats.org/drawingml/2006/picture">
-                <pic:pic xmlns:pic="http://schemas.openxmlformats.org/drawingml/2006/picture">
-                  <pic:nvPicPr>
-                    <pic:cNvPr id="1" name=""/>
-                    <pic:cNvPicPr/>
-                  </pic:nvPicPr>
-                  <pic:blipFill rotWithShape="1">
-                    <a:blip r:embed="rId12"/>
-                    <a:srcRect l="1223" t="56913" r="4989" b="850"/>
-                    <a:stretch/>
-                  </pic:blipFill>
-                  <pic:spPr bwMode="auto">
-                    <a:xfrm>
-                      <a:off x="0" y="0"/>
-                      <a:ext cx="2129251" cy="1511781"/>
-                    </a:xfrm>
-                    <a:prstGeom prst="rect">
-                      <a:avLst/>
-                    </a:prstGeom>
-                    <a:ln>
-                      <a:noFill/>
-                    </a:ln>
-                    <a:extLst>
-                      <a:ext uri="{53640926-AAD7-44D8-BBD7-CCE9431645EC}">
-                        <a14:shadowObscured xmlns:a14="http://schemas.microsoft.com/office/drawing/2010/main"/>
-                      </a:ext>
-                    </a:extLst>
-                  </pic:spPr>
-                </pic:pic>
-              </a:graphicData>
-            </a:graphic>
-          </wp:inline>
-        </w:drawing>
-      </w:r>
-    </w:p>
-    <w:p>
-      <w:pPr>
-        <w:spacing w:after="90" w:line="288" w:lineRule="auto"/>
-        <w:ind w:left="0" w:firstLine="0"/>
-        <w:jc w:val="center"/>
-        <w:rPr>
-          <w:rFonts w:ascii="Times New Roman" w:eastAsia="Times New Roman" w:hAnsi="Times New Roman" w:cs="Times New Roman"/>
-          <w:i/>
-          <w:sz w:val="20"/>
-          <w:szCs w:val="20"/>
-        </w:rPr>
-      </w:pPr>
-      <w:r>
-        <w:rPr>
-          <w:rFonts w:ascii="Times New Roman" w:eastAsia="Times New Roman" w:hAnsi="Times New Roman" w:cs="Times New Roman"/>
-          <w:i/>
-          <w:sz w:val="20"/>
-          <w:szCs w:val="20"/>
-        </w:rPr>
-        <w:t xml:space="preserve">Figura </w:t>
-      </w:r>
-      <w:r>
-        <w:rPr>
-          <w:rFonts w:ascii="Times New Roman" w:eastAsia="Times New Roman" w:hAnsi="Times New Roman" w:cs="Times New Roman"/>
-          <w:i/>
-          <w:sz w:val="20"/>
-          <w:szCs w:val="20"/>
-        </w:rPr>
-        <w:t>4</w:t>
-      </w:r>
-      <w:r>
-        <w:rPr>
-          <w:rFonts w:ascii="Times New Roman" w:eastAsia="Times New Roman" w:hAnsi="Times New Roman" w:cs="Times New Roman"/>
-          <w:i/>
-          <w:sz w:val="20"/>
-          <w:szCs w:val="20"/>
-        </w:rPr>
-        <w:t>. Ejemplo de matriz de patrón de acceso.</w:t>
-      </w:r>
-    </w:p>
-    <w:p>
-      <w:pPr>
-        <w:spacing w:after="90" w:line="288" w:lineRule="auto"/>
-        <w:ind w:left="0" w:firstLine="0"/>
-        <w:jc w:val="center"/>
-        <w:rPr>
-          <w:rFonts w:ascii="Times New Roman" w:eastAsia="Times New Roman" w:hAnsi="Times New Roman" w:cs="Times New Roman"/>
-          <w:sz w:val="20"/>
-          <w:szCs w:val="20"/>
-        </w:rPr>
-      </w:pPr>
-      <w:r>
-        <w:rPr>
-          <w:rFonts w:ascii="Times New Roman" w:eastAsia="Times New Roman" w:hAnsi="Times New Roman" w:cs="Times New Roman"/>
-          <w:i/>
-          <w:sz w:val="20"/>
-          <w:szCs w:val="20"/>
-        </w:rPr>
-        <w:t xml:space="preserve"> </w:t>
-      </w:r>
-      <w:r>
-        <w:rPr>
-          <w:rFonts w:ascii="Times New Roman" w:eastAsia="Times New Roman" w:hAnsi="Times New Roman" w:cs="Times New Roman"/>
-          <w:sz w:val="20"/>
-          <w:szCs w:val="20"/>
-        </w:rPr>
-        <w:t>Fuente: Proyecto 1, IPC2, (2021), Pag.3</w:t>
-      </w:r>
-    </w:p>
-    <w:p>
-      <w:pPr>
-        <w:spacing w:after="90" w:line="288" w:lineRule="auto"/>
-        <w:ind w:left="0" w:firstLine="0"/>
-        <w:jc w:val="both"/>
-        <w:rPr>
-          <w:rFonts w:ascii="Times New Roman" w:eastAsia="Times New Roman" w:hAnsi="Times New Roman" w:cs="Times New Roman"/>
-          <w:sz w:val="24"/>
-          <w:szCs w:val="24"/>
-        </w:rPr>
-      </w:pPr>
-      <w:r>
-        <w:rPr>
-          <w:rFonts w:ascii="Times New Roman" w:eastAsia="Times New Roman" w:hAnsi="Times New Roman" w:cs="Times New Roman"/>
-          <w:sz w:val="24"/>
-          <w:szCs w:val="24"/>
-        </w:rPr>
-        <w:t>Posteriormente se procederá a comparar cada fila, y si la fila es igual, se sumarán los números correspondientes a la matriz de frecuencia de acceso, eliminando cada fila que tenga el mismo patrón, y quedando como resultado una matriz reducida de frecuencia de acceso, calculando la frecuencia en que cada grupo(fila) se repitió, lo que servirá para poder encontrar los sitios que tengan la misma matriz reducida de acceso.</w:t>
-      </w:r>
-    </w:p>
-    <w:p>
-      <w:pPr>
-        <w:spacing w:after="90" w:line="288" w:lineRule="auto"/>
-        <w:ind w:left="0" w:firstLine="0"/>
-        <w:jc w:val="center"/>
-        <w:rPr>
-          <w:rFonts w:ascii="Times New Roman" w:hAnsi="Times New Roman" w:cs="Times New Roman"/>
-        </w:rPr>
-      </w:pPr>
-    </w:p>
-    <w:p>
-      <w:pPr>
-        <w:spacing w:after="90" w:line="288" w:lineRule="auto"/>
-        <w:ind w:left="0" w:firstLine="0"/>
-        <w:jc w:val="center"/>
-        <w:rPr>
-          <w:rFonts w:ascii="Times New Roman" w:eastAsia="Times New Roman" w:hAnsi="Times New Roman" w:cs="Times New Roman"/>
-          <w:sz w:val="24"/>
-          <w:szCs w:val="24"/>
-        </w:rPr>
-      </w:pPr>
-      <w:r>
-        <w:rPr>
-          <w:rFonts w:ascii="Times New Roman" w:eastAsia="Times New Roman" w:hAnsi="Times New Roman" w:cs="Times New Roman"/>
-          <w:noProof/>
-          <w:sz w:val="24"/>
-          <w:szCs w:val="24"/>
-        </w:rPr>
-        <w:drawing>
-          <wp:inline distT="0" distB="0" distL="0" distR="0" wp14:anchorId="1D714270" wp14:editId="0AF3164D">
-            <wp:extent cx="2024629" cy="971550"/>
-            <wp:effectExtent l="0" t="0" r="0" b="0"/>
-            <wp:docPr id="8" name="Imagen 8"/>
-            <wp:cNvGraphicFramePr>
-              <a:graphicFrameLocks xmlns:a="http://schemas.openxmlformats.org/drawingml/2006/main" noChangeAspect="1"/>
-            </wp:cNvGraphicFramePr>
-            <a:graphic xmlns:a="http://schemas.openxmlformats.org/drawingml/2006/main">
-              <a:graphicData uri="http://schemas.openxmlformats.org/drawingml/2006/picture">
-                <pic:pic xmlns:pic="http://schemas.openxmlformats.org/drawingml/2006/picture">
-                  <pic:nvPicPr>
-                    <pic:cNvPr id="1" name=""/>
-                    <pic:cNvPicPr/>
-                  </pic:nvPicPr>
-                  <pic:blipFill>
-                    <a:blip r:embed="rId13"/>
-                    <a:stretch>
-                      <a:fillRect/>
-                    </a:stretch>
-                  </pic:blipFill>
-                  <pic:spPr>
-                    <a:xfrm>
-                      <a:off x="0" y="0"/>
-                      <a:ext cx="2035163" cy="976605"/>
-                    </a:xfrm>
-                    <a:prstGeom prst="rect">
-                      <a:avLst/>
-                    </a:prstGeom>
-                  </pic:spPr>
-                </pic:pic>
-              </a:graphicData>
-            </a:graphic>
-          </wp:inline>
-        </w:drawing>
-      </w:r>
-    </w:p>
-    <w:p>
-      <w:pPr>
-        <w:spacing w:after="90" w:line="288" w:lineRule="auto"/>
-        <w:ind w:left="0" w:firstLine="0"/>
-        <w:jc w:val="center"/>
-        <w:rPr>
-          <w:rFonts w:ascii="Times New Roman" w:eastAsia="Times New Roman" w:hAnsi="Times New Roman" w:cs="Times New Roman"/>
-          <w:i/>
-          <w:sz w:val="20"/>
-          <w:szCs w:val="20"/>
-        </w:rPr>
-      </w:pPr>
-      <w:r>
-        <w:rPr>
-          <w:rFonts w:ascii="Times New Roman" w:eastAsia="Times New Roman" w:hAnsi="Times New Roman" w:cs="Times New Roman"/>
-          <w:i/>
-          <w:sz w:val="20"/>
-          <w:szCs w:val="20"/>
-        </w:rPr>
-        <w:t xml:space="preserve">Figura </w:t>
-      </w:r>
-      <w:r>
-        <w:rPr>
-          <w:rFonts w:ascii="Times New Roman" w:eastAsia="Times New Roman" w:hAnsi="Times New Roman" w:cs="Times New Roman"/>
-          <w:i/>
-          <w:sz w:val="20"/>
-          <w:szCs w:val="20"/>
-        </w:rPr>
-        <w:t>5</w:t>
-      </w:r>
-      <w:r>
-        <w:rPr>
-          <w:rFonts w:ascii="Times New Roman" w:eastAsia="Times New Roman" w:hAnsi="Times New Roman" w:cs="Times New Roman"/>
-          <w:i/>
-          <w:sz w:val="20"/>
-          <w:szCs w:val="20"/>
-        </w:rPr>
-        <w:t xml:space="preserve">. </w:t>
-      </w:r>
-      <w:r>
-        <w:rPr>
-          <w:rFonts w:ascii="Times New Roman" w:eastAsia="Times New Roman" w:hAnsi="Times New Roman" w:cs="Times New Roman"/>
-          <w:i/>
-          <w:sz w:val="20"/>
-          <w:szCs w:val="20"/>
-        </w:rPr>
-        <w:t>Ejemplo de matriz de frecuencia de acceso reducida.</w:t>
-      </w:r>
-    </w:p>
-    <w:p>
-      <w:pPr>
-        <w:spacing w:after="90" w:line="288" w:lineRule="auto"/>
-        <w:ind w:left="0" w:firstLine="0"/>
-        <w:jc w:val="center"/>
-        <w:rPr>
-          <w:rFonts w:ascii="Times New Roman" w:eastAsia="Times New Roman" w:hAnsi="Times New Roman" w:cs="Times New Roman"/>
-          <w:sz w:val="20"/>
-          <w:szCs w:val="20"/>
-        </w:rPr>
-      </w:pPr>
-      <w:r>
-        <w:rPr>
-          <w:rFonts w:ascii="Times New Roman" w:eastAsia="Times New Roman" w:hAnsi="Times New Roman" w:cs="Times New Roman"/>
-          <w:i/>
-          <w:sz w:val="20"/>
-          <w:szCs w:val="20"/>
-        </w:rPr>
-        <w:t xml:space="preserve"> </w:t>
-      </w:r>
-      <w:r>
-        <w:rPr>
-          <w:rFonts w:ascii="Times New Roman" w:eastAsia="Times New Roman" w:hAnsi="Times New Roman" w:cs="Times New Roman"/>
-          <w:sz w:val="20"/>
-          <w:szCs w:val="20"/>
-        </w:rPr>
-        <w:t xml:space="preserve">Fuente: </w:t>
-      </w:r>
-      <w:r>
-        <w:rPr>
-          <w:rFonts w:ascii="Times New Roman" w:eastAsia="Times New Roman" w:hAnsi="Times New Roman" w:cs="Times New Roman"/>
-          <w:sz w:val="20"/>
-          <w:szCs w:val="20"/>
-        </w:rPr>
-        <w:t>Proyecto 1, IPC2, (2021), Pag.3</w:t>
-      </w:r>
-    </w:p>
-    <w:p>
-      <w:pPr>
-        <w:spacing w:after="90" w:line="288" w:lineRule="auto"/>
-        <w:ind w:left="0" w:firstLine="0"/>
-        <w:jc w:val="both"/>
-        <w:rPr>
-          <w:rFonts w:ascii="Times New Roman" w:eastAsia="Times New Roman" w:hAnsi="Times New Roman" w:cs="Times New Roman"/>
-          <w:sz w:val="24"/>
-          <w:szCs w:val="24"/>
-        </w:rPr>
-      </w:pPr>
-      <w:r>
-        <w:rPr>
-          <w:rFonts w:ascii="Times New Roman" w:eastAsia="Times New Roman" w:hAnsi="Times New Roman" w:cs="Times New Roman"/>
-          <w:sz w:val="24"/>
-          <w:szCs w:val="24"/>
-        </w:rPr>
-        <w:t>Hablando un poco de la programación implementada, se utiliz</w:t>
-      </w:r>
-      <w:r>
-        <w:rPr>
-          <w:rFonts w:ascii="Times New Roman" w:eastAsia="Times New Roman" w:hAnsi="Times New Roman" w:cs="Times New Roman"/>
-          <w:sz w:val="24"/>
-          <w:szCs w:val="24"/>
-        </w:rPr>
-        <w:t xml:space="preserve">aron listas simples, utilizando los TDA (Tipos de Dato Abstracto), que consistieron en crear dato de cada matriz en un objeto independiente, pudiendo así asignarle los valores necesarios, y pudiéndolos manipular para que cada uno fuera independiente del </w:t>
-      </w:r>
-      <w:r>
-        <w:rPr>
-          <w:rFonts w:ascii="Times New Roman" w:eastAsia="Times New Roman" w:hAnsi="Times New Roman" w:cs="Times New Roman"/>
-          <w:sz w:val="24"/>
-          <w:szCs w:val="24"/>
-        </w:rPr>
-        <w:lastRenderedPageBreak/>
-        <w:t>anterior, sin que tuvieran que tomarse como un conjunto.</w:t>
-      </w:r>
-    </w:p>
-    <w:p>
-      <w:pPr>
-        <w:spacing w:after="90" w:line="288" w:lineRule="auto"/>
-        <w:ind w:left="0" w:firstLine="0"/>
-        <w:jc w:val="both"/>
-        <w:rPr>
-          <w:rFonts w:ascii="Times New Roman" w:eastAsia="Times New Roman" w:hAnsi="Times New Roman" w:cs="Times New Roman"/>
-          <w:sz w:val="24"/>
-          <w:szCs w:val="24"/>
-        </w:rPr>
-      </w:pPr>
-      <w:r>
-        <w:rPr>
-          <w:rFonts w:ascii="Times New Roman" w:eastAsia="Times New Roman" w:hAnsi="Times New Roman" w:cs="Times New Roman"/>
-          <w:sz w:val="24"/>
-          <w:szCs w:val="24"/>
-        </w:rPr>
-        <w:t>Los archivos que se tuvieron que leer, en este caso archivos tipo .</w:t>
-      </w:r>
-      <w:proofErr w:type="spellStart"/>
-      <w:r>
-        <w:rPr>
-          <w:rFonts w:ascii="Times New Roman" w:eastAsia="Times New Roman" w:hAnsi="Times New Roman" w:cs="Times New Roman"/>
-          <w:sz w:val="24"/>
-          <w:szCs w:val="24"/>
-        </w:rPr>
-        <w:t>xml</w:t>
-      </w:r>
-      <w:proofErr w:type="spellEnd"/>
-      <w:r>
-        <w:rPr>
-          <w:rFonts w:ascii="Times New Roman" w:eastAsia="Times New Roman" w:hAnsi="Times New Roman" w:cs="Times New Roman"/>
-          <w:sz w:val="24"/>
-          <w:szCs w:val="24"/>
-        </w:rPr>
-        <w:t>, se encontraban de la siguiente forma:</w:t>
-      </w:r>
-    </w:p>
-    <w:p>
-      <w:pPr>
-        <w:spacing w:after="90" w:line="288" w:lineRule="auto"/>
-        <w:ind w:left="0" w:firstLine="0"/>
-        <w:jc w:val="center"/>
-        <w:rPr>
-          <w:rFonts w:ascii="Times New Roman" w:eastAsia="Times New Roman" w:hAnsi="Times New Roman" w:cs="Times New Roman"/>
-          <w:sz w:val="20"/>
-          <w:szCs w:val="20"/>
-        </w:rPr>
-      </w:pPr>
-      <w:r>
-        <w:rPr>
-          <w:rFonts w:ascii="Times New Roman" w:eastAsia="Times New Roman" w:hAnsi="Times New Roman" w:cs="Times New Roman"/>
-          <w:noProof/>
-          <w:sz w:val="20"/>
-          <w:szCs w:val="20"/>
-        </w:rPr>
-        <w:drawing>
-          <wp:inline distT="0" distB="0" distL="0" distR="0" wp14:anchorId="17B2ECBB" wp14:editId="16F27614">
-            <wp:extent cx="2018179" cy="1818005"/>
-            <wp:effectExtent l="0" t="0" r="1270" b="0"/>
-            <wp:docPr id="9" name="Imagen 9"/>
+            <wp:docPr id="14" name="Imagen 14"/>
             <wp:cNvGraphicFramePr>
               <a:graphicFrameLocks xmlns:a="http://schemas.openxmlformats.org/drawingml/2006/main" noChangeAspect="1"/>
             </wp:cNvGraphicFramePr>
@@ -3142,7 +3005,7 @@
                   <pic:spPr>
                     <a:xfrm>
                       <a:off x="0" y="0"/>
-                      <a:ext cx="2025219" cy="1824346"/>
+                      <a:ext cx="2183973" cy="2339209"/>
                     </a:xfrm>
                     <a:prstGeom prst="rect">
                       <a:avLst/>
@@ -3192,7 +3055,7 @@
           <w:sz w:val="20"/>
           <w:szCs w:val="20"/>
         </w:rPr>
-        <w:t>Ejemplo de archivo de lectura..</w:t>
+        <w:t>Ejemplo de archivo de lectura.</w:t>
       </w:r>
     </w:p>
     <w:p>
@@ -3240,8 +3103,50 @@
           <w:sz w:val="24"/>
           <w:szCs w:val="24"/>
         </w:rPr>
-        <w:t>Luego de ello, se procedió a realizar las ya mencionadas comparaciones y sumas, recorriendo cada lista simple que contenía cada objeto, dato, y pudiéndolos encontrar por las mismas coordenadas que eran solicitadas</w:t>
-      </w:r>
+        <w:t xml:space="preserve">A ejemplo de vista, se demuestra </w:t>
+      </w:r>
+      <w:r>
+        <w:rPr>
+          <w:rFonts w:ascii="Times New Roman" w:eastAsia="Times New Roman" w:hAnsi="Times New Roman" w:cs="Times New Roman"/>
+          <w:sz w:val="24"/>
+          <w:szCs w:val="24"/>
+        </w:rPr>
+        <w:t>cómo</w:t>
+      </w:r>
+      <w:r>
+        <w:rPr>
+          <w:rFonts w:ascii="Times New Roman" w:eastAsia="Times New Roman" w:hAnsi="Times New Roman" w:cs="Times New Roman"/>
+          <w:sz w:val="24"/>
+          <w:szCs w:val="24"/>
+        </w:rPr>
+        <w:t xml:space="preserve"> está hecha cada una de las matrices</w:t>
+      </w:r>
+      <w:r>
+        <w:rPr>
+          <w:rFonts w:ascii="Times New Roman" w:eastAsia="Times New Roman" w:hAnsi="Times New Roman" w:cs="Times New Roman"/>
+          <w:sz w:val="24"/>
+          <w:szCs w:val="24"/>
+        </w:rPr>
+        <w:t xml:space="preserve"> ortogonales</w:t>
+      </w:r>
+      <w:r>
+        <w:rPr>
+          <w:rFonts w:ascii="Times New Roman" w:eastAsia="Times New Roman" w:hAnsi="Times New Roman" w:cs="Times New Roman"/>
+          <w:sz w:val="24"/>
+          <w:szCs w:val="24"/>
+        </w:rPr>
+        <w:t>, para poder entender mejor los datos del archivo .</w:t>
+      </w:r>
+      <w:proofErr w:type="spellStart"/>
+      <w:r>
+        <w:rPr>
+          <w:rFonts w:ascii="Times New Roman" w:eastAsia="Times New Roman" w:hAnsi="Times New Roman" w:cs="Times New Roman"/>
+          <w:sz w:val="24"/>
+          <w:szCs w:val="24"/>
+        </w:rPr>
+        <w:t>xml</w:t>
+      </w:r>
+      <w:proofErr w:type="spellEnd"/>
       <w:r>
         <w:rPr>
           <w:rFonts w:ascii="Times New Roman" w:eastAsia="Times New Roman" w:hAnsi="Times New Roman" w:cs="Times New Roman"/>
@@ -3255,61 +3160,6 @@
       <w:pPr>
         <w:spacing w:after="90" w:line="288" w:lineRule="auto"/>
         <w:ind w:left="0" w:firstLine="0"/>
-        <w:rPr>
-          <w:rFonts w:ascii="Times New Roman" w:eastAsia="Times New Roman" w:hAnsi="Times New Roman" w:cs="Times New Roman"/>
-          <w:sz w:val="24"/>
-          <w:szCs w:val="24"/>
-        </w:rPr>
-      </w:pPr>
-      <w:r>
-        <w:rPr>
-          <w:rFonts w:ascii="Times New Roman" w:eastAsia="Times New Roman" w:hAnsi="Times New Roman" w:cs="Times New Roman"/>
-          <w:sz w:val="24"/>
-          <w:szCs w:val="24"/>
-        </w:rPr>
-        <w:t xml:space="preserve">A ejemplo de vista, se demuestra </w:t>
-      </w:r>
-      <w:proofErr w:type="spellStart"/>
-      <w:r>
-        <w:rPr>
-          <w:rFonts w:ascii="Times New Roman" w:eastAsia="Times New Roman" w:hAnsi="Times New Roman" w:cs="Times New Roman"/>
-          <w:sz w:val="24"/>
-          <w:szCs w:val="24"/>
-        </w:rPr>
-        <w:t>como</w:t>
-      </w:r>
-      <w:proofErr w:type="spellEnd"/>
-      <w:r>
-        <w:rPr>
-          <w:rFonts w:ascii="Times New Roman" w:eastAsia="Times New Roman" w:hAnsi="Times New Roman" w:cs="Times New Roman"/>
-          <w:sz w:val="24"/>
-          <w:szCs w:val="24"/>
-        </w:rPr>
-        <w:t xml:space="preserve"> está hecha cada una de las matrices de frecuencia de acceso inicialmente, para poder entender mejor los datos del archivo .</w:t>
-      </w:r>
-      <w:proofErr w:type="spellStart"/>
-      <w:r>
-        <w:rPr>
-          <w:rFonts w:ascii="Times New Roman" w:eastAsia="Times New Roman" w:hAnsi="Times New Roman" w:cs="Times New Roman"/>
-          <w:sz w:val="24"/>
-          <w:szCs w:val="24"/>
-        </w:rPr>
-        <w:t>xml</w:t>
-      </w:r>
-      <w:proofErr w:type="spellEnd"/>
-      <w:r>
-        <w:rPr>
-          <w:rFonts w:ascii="Times New Roman" w:eastAsia="Times New Roman" w:hAnsi="Times New Roman" w:cs="Times New Roman"/>
-          <w:sz w:val="24"/>
-          <w:szCs w:val="24"/>
-        </w:rPr>
-        <w:t>.</w:t>
-      </w:r>
-    </w:p>
-    <w:p>
-      <w:pPr>
-        <w:spacing w:after="90" w:line="288" w:lineRule="auto"/>
-        <w:ind w:left="0" w:firstLine="0"/>
         <w:jc w:val="center"/>
         <w:rPr>
           <w:rFonts w:ascii="Times New Roman" w:eastAsia="Times New Roman" w:hAnsi="Times New Roman" w:cs="Times New Roman"/>
@@ -3322,10 +3172,10 @@
           <w:noProof/>
         </w:rPr>
         <w:drawing>
-          <wp:inline distT="0" distB="0" distL="0" distR="0" wp14:anchorId="3DE5E315" wp14:editId="7112E757">
-            <wp:extent cx="1885950" cy="1401211"/>
-            <wp:effectExtent l="0" t="0" r="0" b="8890"/>
-            <wp:docPr id="11" name="Imagen 11"/>
+          <wp:inline distT="0" distB="0" distL="0" distR="0" wp14:anchorId="1BF50AE0" wp14:editId="469B2FE3">
+            <wp:extent cx="3117850" cy="1384300"/>
+            <wp:effectExtent l="0" t="0" r="6350" b="6350"/>
+            <wp:docPr id="12" name="Imagen 12"/>
             <wp:cNvGraphicFramePr>
               <a:graphicFrameLocks xmlns:a="http://schemas.openxmlformats.org/drawingml/2006/main" noChangeAspect="1"/>
             </wp:cNvGraphicFramePr>
@@ -3333,36 +3183,23 @@
               <a:graphicData uri="http://schemas.openxmlformats.org/drawingml/2006/picture">
                 <pic:pic xmlns:pic="http://schemas.openxmlformats.org/drawingml/2006/picture">
                   <pic:nvPicPr>
-                    <pic:cNvPr id="0" name="Picture 3"/>
-                    <pic:cNvPicPr>
-                      <a:picLocks noChangeAspect="1" noChangeArrowheads="1"/>
-                    </pic:cNvPicPr>
+                    <pic:cNvPr id="1" name=""/>
+                    <pic:cNvPicPr/>
                   </pic:nvPicPr>
                   <pic:blipFill>
-                    <a:blip r:embed="rId15" cstate="print">
-                      <a:extLst>
-                        <a:ext uri="{28A0092B-C50C-407E-A947-70E740481C1C}">
-                          <a14:useLocalDpi xmlns:a14="http://schemas.microsoft.com/office/drawing/2010/main" val="0"/>
-                        </a:ext>
-                      </a:extLst>
-                    </a:blip>
-                    <a:srcRect/>
+                    <a:blip r:embed="rId15"/>
                     <a:stretch>
                       <a:fillRect/>
                     </a:stretch>
                   </pic:blipFill>
-                  <pic:spPr bwMode="auto">
+                  <pic:spPr>
                     <a:xfrm>
                       <a:off x="0" y="0"/>
-                      <a:ext cx="1906059" cy="1416151"/>
+                      <a:ext cx="3117850" cy="1384300"/>
                     </a:xfrm>
                     <a:prstGeom prst="rect">
                       <a:avLst/>
                     </a:prstGeom>
-                    <a:noFill/>
-                    <a:ln>
-                      <a:noFill/>
-                    </a:ln>
                   </pic:spPr>
                 </pic:pic>
               </a:graphicData>
@@ -3390,7 +3227,25 @@
           <w:sz w:val="20"/>
           <w:szCs w:val="20"/>
         </w:rPr>
-        <w:t>Figura 7. Representación de una matriz de frecuencia de acceso.</w:t>
+        <w:t>Figura 7. Representación de</w:t>
+      </w:r>
+      <w:r>
+        <w:rPr>
+          <w:rFonts w:ascii="Times New Roman" w:eastAsia="Times New Roman" w:hAnsi="Times New Roman" w:cs="Times New Roman"/>
+          <w:i/>
+          <w:sz w:val="20"/>
+          <w:szCs w:val="20"/>
+        </w:rPr>
+        <w:t xml:space="preserve"> una matriz ortogonal</w:t>
+      </w:r>
+      <w:r>
+        <w:rPr>
+          <w:rFonts w:ascii="Times New Roman" w:eastAsia="Times New Roman" w:hAnsi="Times New Roman" w:cs="Times New Roman"/>
+          <w:i/>
+          <w:sz w:val="20"/>
+          <w:szCs w:val="20"/>
+        </w:rPr>
+        <w:t>.</w:t>
       </w:r>
     </w:p>
     <w:p>
@@ -3421,31 +3276,6 @@
         </w:rPr>
         <w:t>Fuente: Elaboración Propia</w:t>
       </w:r>
-    </w:p>
-    <w:p>
-      <w:pPr>
-        <w:spacing w:after="90" w:line="288" w:lineRule="auto"/>
-        <w:ind w:left="0" w:firstLine="0"/>
-        <w:jc w:val="both"/>
-        <w:rPr>
-          <w:rFonts w:ascii="Times New Roman" w:eastAsia="Times New Roman" w:hAnsi="Times New Roman" w:cs="Times New Roman"/>
-          <w:sz w:val="24"/>
-          <w:szCs w:val="24"/>
-        </w:rPr>
-      </w:pPr>
-      <w:r>
-        <w:rPr>
-          <w:rFonts w:ascii="Times New Roman" w:eastAsia="Times New Roman" w:hAnsi="Times New Roman" w:cs="Times New Roman"/>
-          <w:sz w:val="24"/>
-          <w:szCs w:val="24"/>
-        </w:rPr>
-        <w:t>La hipótesis, y la teoría, sugiere que este tipo de búsqueda en el que se utilizan ciertos patrones de claves, que serán enviadas y recibidas, para que no se tenga que leer todo el contenido de la información, sino que solamente la clave de acceso, realizará que el tiempo de búsqueda entre tantos sitios sea mucho menor y eficiente, igualmente en temas de recursos de memoria, por lo que el ritmo en que las empresas podrán realizar sus trabajos será mucho mayor, y por ende éstas mismas producirán más trabajo y dinero.</w:t>
-      </w:r>
-    </w:p>
-    <w:p>
-      <w:pPr>
-        <w:ind w:left="0" w:firstLine="0"/>
-      </w:pPr>
     </w:p>
     <w:p>
       <w:pPr>
@@ -3515,7 +3345,31 @@
           <w:sz w:val="24"/>
           <w:szCs w:val="24"/>
         </w:rPr>
-        <w:t>En los casos de las bases de datos, al usualmente ser una cantidad exorbitante de datos, se sugiere que siempre se esté dispuesto a mejorar este tiempo de búsqueda por objeto, y al utilizar las listas (TDA) se puede buscar cada objeto de una manera mucho más específica, y pudiendo realizar lo que se requiera con cada dato, se estaría disminuyendo el tiempo en el que se tendrían que realizar varias operaciones, solamente para corroborar un atributo de cada dato. En este particular caso, el uso de las matrices de acceso, se espera que solucionen con creces este problema tan grande de la actualidad.</w:t>
+        <w:t xml:space="preserve">En los casos de las bases de datos, al usualmente ser una cantidad exorbitante de datos, se sugiere que siempre se esté dispuesto a mejorar este tiempo de </w:t>
+      </w:r>
+      <w:r>
+        <w:rPr>
+          <w:rFonts w:ascii="Times New Roman" w:eastAsia="Times New Roman" w:hAnsi="Times New Roman" w:cs="Times New Roman"/>
+          <w:sz w:val="24"/>
+          <w:szCs w:val="24"/>
+        </w:rPr>
+        <w:t>búsqueda por objeto, y al utilizar las listas</w:t>
+      </w:r>
+      <w:r>
+        <w:rPr>
+          <w:rFonts w:ascii="Times New Roman" w:eastAsia="Times New Roman" w:hAnsi="Times New Roman" w:cs="Times New Roman"/>
+          <w:sz w:val="24"/>
+          <w:szCs w:val="24"/>
+        </w:rPr>
+        <w:t xml:space="preserve"> ortogonales por medio de los</w:t>
+      </w:r>
+      <w:r>
+        <w:rPr>
+          <w:rFonts w:ascii="Times New Roman" w:eastAsia="Times New Roman" w:hAnsi="Times New Roman" w:cs="Times New Roman"/>
+          <w:sz w:val="24"/>
+          <w:szCs w:val="24"/>
+        </w:rPr>
+        <w:t xml:space="preserve"> TDA se puede buscar cada objeto de una manera mucho más específica, y pudiendo realizar lo que se requiera con cada dato, se estaría disminuyendo el tiempo en el que se tendrían que realizar varias operaciones, solamente para corroborar un atributo de cada dato. </w:t>
       </w:r>
     </w:p>
     <w:p>
@@ -3535,6 +3389,26 @@
           <w:sz w:val="24"/>
           <w:szCs w:val="24"/>
         </w:rPr>
+        <w:t>Las listas ortogonales pueden ayudar mucho en estos temas, debido a que pueden moverse en cualquier dirección, Norte, Sur, Este y Oeste, para poder manipular y movilizarse entre datos.</w:t>
+      </w:r>
+    </w:p>
+    <w:p>
+      <w:pPr>
+        <w:spacing w:line="276" w:lineRule="auto"/>
+        <w:ind w:left="0" w:firstLine="0"/>
+        <w:jc w:val="both"/>
+        <w:rPr>
+          <w:rFonts w:ascii="Times New Roman" w:eastAsia="Times New Roman" w:hAnsi="Times New Roman" w:cs="Times New Roman"/>
+          <w:sz w:val="24"/>
+          <w:szCs w:val="24"/>
+        </w:rPr>
+      </w:pPr>
+      <w:r>
+        <w:rPr>
+          <w:rFonts w:ascii="Times New Roman" w:eastAsia="Times New Roman" w:hAnsi="Times New Roman" w:cs="Times New Roman"/>
+          <w:sz w:val="24"/>
+          <w:szCs w:val="24"/>
+        </w:rPr>
         <w:t>Los problemas de bases de datos, c</w:t>
       </w:r>
       <w:r>
@@ -3611,16 +3485,7 @@
           <w:sz w:val="24"/>
           <w:szCs w:val="24"/>
         </w:rPr>
-        <w:t xml:space="preserve">sugiere que ese tipo de problemas ya han sido revisados y solucionados ya hace mucho tiempo, así que para este momento solo </w:t>
-      </w:r>
-      <w:r>
-        <w:rPr>
-          <w:rFonts w:ascii="Times New Roman" w:hAnsi="Times New Roman" w:cs="Times New Roman"/>
-          <w:sz w:val="24"/>
-          <w:szCs w:val="24"/>
-        </w:rPr>
-        <w:lastRenderedPageBreak/>
-        <w:t>queda preguntarse, ¿Existirán formas más rápidas de búsquedas, que las que ya se han propuesto?</w:t>
+        <w:t>sugiere que ese tipo de problemas ya han sido revisados y solucionados ya hace mucho tiempo, así que para este momento solo queda preguntarse, ¿Existirán formas más rápidas de búsquedas, que las que ya se han propuesto?</w:t>
       </w:r>
     </w:p>
     <w:p>
@@ -3919,11 +3784,31 @@
       <w:r>
         <w:t xml:space="preserve"> </w:t>
       </w:r>
-      <w:r>
-        <w:rPr>
-          <w:rFonts w:ascii="Times New Roman" w:hAnsi="Times New Roman" w:cs="Times New Roman"/>
-        </w:rPr>
-        <w:t xml:space="preserve">Carlos, E, </w:t>
+      <w:proofErr w:type="spellStart"/>
+      <w:r>
+        <w:rPr>
+          <w:rFonts w:ascii="Times New Roman" w:hAnsi="Times New Roman" w:cs="Times New Roman"/>
+        </w:rPr>
+        <w:t>C</w:t>
+      </w:r>
+      <w:r>
+        <w:rPr>
+          <w:rFonts w:ascii="Times New Roman" w:hAnsi="Times New Roman" w:cs="Times New Roman"/>
+        </w:rPr>
+        <w:t>o</w:t>
+      </w:r>
+      <w:r>
+        <w:rPr>
+          <w:rFonts w:ascii="Times New Roman" w:hAnsi="Times New Roman" w:cs="Times New Roman"/>
+        </w:rPr>
+        <w:t>arlos</w:t>
+      </w:r>
+      <w:proofErr w:type="spellEnd"/>
+      <w:r>
+        <w:rPr>
+          <w:rFonts w:ascii="Times New Roman" w:hAnsi="Times New Roman" w:cs="Times New Roman"/>
+        </w:rPr>
+        <w:t xml:space="preserve">, E, </w:t>
       </w:r>
       <w:proofErr w:type="spellStart"/>
       <w:r>
@@ -3960,207 +3845,10 @@
       </w:r>
       <w:r>
         <w:rPr>
-          <w:rFonts w:ascii="Times New Roman" w:eastAsia="Times New Roman" w:hAnsi="Times New Roman" w:cs="Times New Roman"/>
-        </w:rPr>
-        <w:t>Proyecto 1</w:t>
-      </w:r>
-      <w:r>
-        <w:rPr>
-          <w:rFonts w:ascii="Times New Roman" w:eastAsia="Times New Roman" w:hAnsi="Times New Roman" w:cs="Times New Roman"/>
-        </w:rPr>
-        <w:t xml:space="preserve">, </w:t>
-      </w:r>
-      <w:r>
-        <w:rPr>
-          <w:rFonts w:ascii="Times New Roman" w:eastAsia="Times New Roman" w:hAnsi="Times New Roman" w:cs="Times New Roman"/>
-        </w:rPr>
-        <w:t xml:space="preserve">Pag.2  </w:t>
-      </w:r>
-      <w:sdt>
-        <w:sdtPr>
-          <w:rPr>
-            <w:rFonts w:ascii="Times New Roman" w:eastAsia="Times New Roman" w:hAnsi="Times New Roman" w:cs="Times New Roman"/>
-          </w:rPr>
-          <w:id w:val="1193579064"/>
-          <w:citation/>
-        </w:sdtPr>
-        <w:sdtEndPr/>
-        <w:sdtContent>
-          <w:r>
-            <w:rPr>
-              <w:rFonts w:ascii="Times New Roman" w:eastAsia="Times New Roman" w:hAnsi="Times New Roman" w:cs="Times New Roman"/>
-            </w:rPr>
-            <w:fldChar w:fldCharType="begin"/>
-          </w:r>
-          <w:r>
-            <w:rPr>
-              <w:rFonts w:ascii="Times New Roman" w:eastAsia="Times New Roman" w:hAnsi="Times New Roman" w:cs="Times New Roman"/>
-              <w:lang w:val="es-ES"/>
-            </w:rPr>
-            <w:instrText xml:space="preserve">CITATION USACIPC2021 \l 3082 </w:instrText>
-          </w:r>
-          <w:r>
-            <w:rPr>
-              <w:rFonts w:ascii="Times New Roman" w:eastAsia="Times New Roman" w:hAnsi="Times New Roman" w:cs="Times New Roman"/>
-            </w:rPr>
-            <w:fldChar w:fldCharType="separate"/>
-          </w:r>
-          <w:r>
-            <w:rPr>
-              <w:rFonts w:ascii="Times New Roman" w:eastAsia="Times New Roman" w:hAnsi="Times New Roman" w:cs="Times New Roman"/>
-              <w:noProof/>
-              <w:lang w:val="es-ES"/>
-            </w:rPr>
-            <w:t>(IPC2, 2021)</w:t>
-          </w:r>
-          <w:r>
-            <w:rPr>
-              <w:rFonts w:ascii="Times New Roman" w:eastAsia="Times New Roman" w:hAnsi="Times New Roman" w:cs="Times New Roman"/>
-            </w:rPr>
-            <w:fldChar w:fldCharType="end"/>
-          </w:r>
-        </w:sdtContent>
-      </w:sdt>
-    </w:p>
-  </w:footnote>
-  <w:footnote w:id="3">
-    <w:p>
-      <w:pPr>
-        <w:pStyle w:val="Textonotapie"/>
-        <w:rPr>
-          <w:lang w:val="es-ES"/>
-        </w:rPr>
-      </w:pPr>
-      <w:r>
-        <w:rPr>
-          <w:rStyle w:val="Refdenotaalpie"/>
-        </w:rPr>
-        <w:footnoteRef/>
-      </w:r>
-      <w:r>
-        <w:t xml:space="preserve"> </w:t>
-      </w:r>
-      <w:r>
-        <w:rPr>
-          <w:rFonts w:ascii="Times New Roman" w:eastAsia="Times New Roman" w:hAnsi="Times New Roman" w:cs="Times New Roman"/>
-        </w:rPr>
-        <w:t xml:space="preserve">Proyecto 1, Pag.2  </w:t>
-      </w:r>
-      <w:sdt>
-        <w:sdtPr>
-          <w:rPr>
-            <w:rFonts w:ascii="Times New Roman" w:eastAsia="Times New Roman" w:hAnsi="Times New Roman" w:cs="Times New Roman"/>
-          </w:rPr>
-          <w:id w:val="-264777472"/>
-          <w:citation/>
-        </w:sdtPr>
-        <w:sdtEndPr/>
-        <w:sdtContent>
-          <w:r>
-            <w:rPr>
-              <w:rFonts w:ascii="Times New Roman" w:eastAsia="Times New Roman" w:hAnsi="Times New Roman" w:cs="Times New Roman"/>
-            </w:rPr>
-            <w:fldChar w:fldCharType="begin"/>
-          </w:r>
-          <w:r>
-            <w:rPr>
-              <w:rFonts w:ascii="Times New Roman" w:eastAsia="Times New Roman" w:hAnsi="Times New Roman" w:cs="Times New Roman"/>
-              <w:lang w:val="es-ES"/>
-            </w:rPr>
-            <w:instrText xml:space="preserve">CITATION USACIPC2021 \l 3082 </w:instrText>
-          </w:r>
-          <w:r>
-            <w:rPr>
-              <w:rFonts w:ascii="Times New Roman" w:eastAsia="Times New Roman" w:hAnsi="Times New Roman" w:cs="Times New Roman"/>
-            </w:rPr>
-            <w:fldChar w:fldCharType="separate"/>
-          </w:r>
-          <w:r>
-            <w:rPr>
-              <w:rFonts w:ascii="Times New Roman" w:eastAsia="Times New Roman" w:hAnsi="Times New Roman" w:cs="Times New Roman"/>
-              <w:noProof/>
-              <w:lang w:val="es-ES"/>
-            </w:rPr>
-            <w:t>(IPC2, 2021)</w:t>
-          </w:r>
-          <w:r>
-            <w:rPr>
-              <w:rFonts w:ascii="Times New Roman" w:eastAsia="Times New Roman" w:hAnsi="Times New Roman" w:cs="Times New Roman"/>
-            </w:rPr>
-            <w:fldChar w:fldCharType="end"/>
-          </w:r>
-        </w:sdtContent>
-      </w:sdt>
-    </w:p>
-  </w:footnote>
-  <w:footnote w:id="4">
-    <w:p>
-      <w:pPr>
-        <w:pStyle w:val="Textonotapie"/>
-        <w:rPr>
-          <w:lang w:val="es-ES"/>
-        </w:rPr>
-      </w:pPr>
-      <w:r>
-        <w:rPr>
-          <w:rStyle w:val="Refdenotaalpie"/>
-        </w:rPr>
-        <w:footnoteRef/>
-      </w:r>
-      <w:r>
-        <w:t xml:space="preserve"> </w:t>
-      </w:r>
-      <w:r>
-        <w:rPr>
-          <w:rFonts w:ascii="Times New Roman" w:eastAsia="Times New Roman" w:hAnsi="Times New Roman" w:cs="Times New Roman"/>
-        </w:rPr>
-        <w:t xml:space="preserve">Proyecto 1, Pag.2  </w:t>
-      </w:r>
-      <w:sdt>
-        <w:sdtPr>
-          <w:rPr>
-            <w:rFonts w:ascii="Times New Roman" w:eastAsia="Times New Roman" w:hAnsi="Times New Roman" w:cs="Times New Roman"/>
-          </w:rPr>
-          <w:id w:val="1716383437"/>
-          <w:citation/>
-        </w:sdtPr>
-        <w:sdtEndPr/>
-        <w:sdtContent>
-          <w:r>
-            <w:rPr>
-              <w:rFonts w:ascii="Times New Roman" w:eastAsia="Times New Roman" w:hAnsi="Times New Roman" w:cs="Times New Roman"/>
-            </w:rPr>
-            <w:fldChar w:fldCharType="begin"/>
-          </w:r>
-          <w:r>
-            <w:rPr>
-              <w:rFonts w:ascii="Times New Roman" w:eastAsia="Times New Roman" w:hAnsi="Times New Roman" w:cs="Times New Roman"/>
-              <w:lang w:val="es-ES"/>
-            </w:rPr>
-            <w:instrText xml:space="preserve">CITATION USACIPC2021 \l 3082 </w:instrText>
-          </w:r>
-          <w:r>
-            <w:rPr>
-              <w:rFonts w:ascii="Times New Roman" w:eastAsia="Times New Roman" w:hAnsi="Times New Roman" w:cs="Times New Roman"/>
-            </w:rPr>
-            <w:fldChar w:fldCharType="separate"/>
-          </w:r>
-          <w:r>
-            <w:rPr>
-              <w:rFonts w:ascii="Times New Roman" w:eastAsia="Times New Roman" w:hAnsi="Times New Roman" w:cs="Times New Roman"/>
-              <w:noProof/>
-              <w:lang w:val="es-ES"/>
-            </w:rPr>
-            <w:t>(IPC2, 2021)</w:t>
-          </w:r>
-          <w:r>
-            <w:rPr>
-              <w:rFonts w:ascii="Times New Roman" w:eastAsia="Times New Roman" w:hAnsi="Times New Roman" w:cs="Times New Roman"/>
-            </w:rPr>
-            <w:fldChar w:fldCharType="end"/>
-          </w:r>
-        </w:sdtContent>
-      </w:sdt>
+          <w:rFonts w:ascii="Times New Roman" w:hAnsi="Times New Roman" w:cs="Times New Roman"/>
+        </w:rPr>
+        <w:t>Proyecto 2, Pag.2 (IPC2, 2021)</w:t>
+      </w:r>
     </w:p>
   </w:footnote>
 </w:footnotes>
@@ -6019,13 +5707,29 @@
         </b:NameList>
       </b:Author>
     </b:Author>
+    <b:RefOrder>2</b:RefOrder>
+  </b:Source>
+  <b:Source>
+    <b:Tag>IPC</b:Tag>
+    <b:SourceType>Report</b:SourceType>
+    <b:Guid>{8F25505B-C733-4D98-864D-BE7BD4493E54}</b:Guid>
+    <b:Author>
+      <b:Author>
+        <b:NameList>
+          <b:Person>
+            <b:Last>IPC2</b:Last>
+            <b:First>USAC</b:First>
+          </b:Person>
+        </b:NameList>
+      </b:Author>
+    </b:Author>
     <b:RefOrder>1</b:RefOrder>
   </b:Source>
 </b:Sources>
 </file>
 
 <file path=customXml/itemProps1.xml><?xml version="1.0" encoding="utf-8"?>
-<ds:datastoreItem xmlns:ds="http://schemas.openxmlformats.org/officeDocument/2006/customXml" ds:itemID="{6DE235C8-7011-4B66-9868-103AD31A9282}">
+<ds:datastoreItem xmlns:ds="http://schemas.openxmlformats.org/officeDocument/2006/customXml" ds:itemID="{9B4C73F2-9B66-480F-9DEB-EE7100FD1679}">
   <ds:schemaRefs>
     <ds:schemaRef ds:uri="http://schemas.openxmlformats.org/officeDocument/2006/bibliography"/>
   </ds:schemaRefs>

</xml_diff>